<commit_message>
added metadata and organized scripts and plots
</commit_message>
<xml_diff>
--- a/final_project/final_exam_paper/final-portfolio.docx
+++ b/final_project/final_exam_paper/final-portfolio.docx
@@ -159,6 +159,12 @@
     </w:p>
     <w:sdt>
       <w:sdtPr>
+        <w:rPr>
+          <w:rFonts w:asciiTheme="minorHAnsi" w:eastAsiaTheme="minorHAnsi" w:hAnsiTheme="minorHAnsi" w:cstheme="minorBidi"/>
+          <w:color w:val="auto"/>
+          <w:sz w:val="24"/>
+          <w:szCs w:val="24"/>
+        </w:rPr>
         <w:id w:val="1668737841"/>
         <w:docPartObj>
           <w:docPartGallery w:val="Table of Contents"/>
@@ -167,13 +173,9 @@
       </w:sdtPr>
       <w:sdtEndPr>
         <w:rPr>
-          <w:rFonts w:asciiTheme="minorHAnsi" w:eastAsiaTheme="minorHAnsi" w:hAnsiTheme="minorHAnsi" w:cstheme="minorBidi"/>
           <w:b/>
           <w:bCs/>
           <w:noProof/>
-          <w:color w:val="auto"/>
-          <w:sz w:val="24"/>
-          <w:szCs w:val="24"/>
         </w:rPr>
       </w:sdtEndPr>
       <w:sdtContent>
@@ -1874,13 +1876,7 @@
       <w:bookmarkStart w:id="1" w:name="_Toc58365763"/>
       <w:r>
         <w:lastRenderedPageBreak/>
-        <w:t>Week 4</w:t>
-      </w:r>
-      <w:r>
-        <w:t>0</w:t>
-      </w:r>
-      <w:r>
-        <w:t xml:space="preserve">: </w:t>
+        <w:t xml:space="preserve">Week 40: </w:t>
       </w:r>
       <w:r>
         <w:t>Shell</w:t>
@@ -1913,31 +1909,33 @@
           <w:b/>
           <w:bCs/>
         </w:rPr>
-        <w:t>GitHub repository with</w:t>
-      </w:r>
-      <w:r>
-        <w:rPr>
-          <w:b/>
-          <w:bCs/>
-        </w:rPr>
-        <w:t xml:space="preserve"> pdf-file</w:t>
-      </w:r>
-      <w:r>
-        <w:rPr>
-          <w:b/>
-          <w:bCs/>
-        </w:rPr>
-        <w:t xml:space="preserve">: </w:t>
+        <w:t xml:space="preserve">GitHub repository with pdf-file: </w:t>
       </w:r>
       <w:hyperlink r:id="rId8" w:history="1">
         <w:r>
           <w:rPr>
             <w:rStyle w:val="Hyperlink"/>
           </w:rPr>
-          <w:t>https://github.com/Digital-Methods-HASS/au590388_Christoffer_Kramer/blob/master/learning_journal_and_assignments/week_40/Learning%20Journal%20Christoffer%20Shell.pdf</w:t>
+          <w:t>https://github.com/Digital-Methods-HASS/au590388_Christoffer_Kramer/tree/master/learning_</w:t>
+        </w:r>
+        <w:r>
+          <w:rPr>
+            <w:rStyle w:val="Hyperlink"/>
+          </w:rPr>
+          <w:t>j</w:t>
+        </w:r>
+        <w:r>
+          <w:rPr>
+            <w:rStyle w:val="Hyperlink"/>
+          </w:rPr>
+          <w:t>ournal_and_assignments/week_40</w:t>
         </w:r>
       </w:hyperlink>
       <w:r>
+        <w:rPr>
+          <w:b/>
+          <w:bCs/>
+        </w:rPr>
         <w:t xml:space="preserve"> </w:t>
       </w:r>
     </w:p>
@@ -2330,7 +2328,19 @@
           <w:rPr>
             <w:rStyle w:val="Hyperlink"/>
           </w:rPr>
-          <w:t>https://github.com/Digital-Methods-HASS/au590388_Christoffer_Kramer/tree/master/learning_journal_and_assignments/week_41</w:t>
+          <w:t>https://github.com/Digital-Methods-HASS/au590388_Christoffer_Kramer/tree/master/le</w:t>
+        </w:r>
+        <w:r>
+          <w:rPr>
+            <w:rStyle w:val="Hyperlink"/>
+          </w:rPr>
+          <w:t>a</w:t>
+        </w:r>
+        <w:r>
+          <w:rPr>
+            <w:rStyle w:val="Hyperlink"/>
+          </w:rPr>
+          <w:t>rning_journal_and_assignments/week_41</w:t>
         </w:r>
       </w:hyperlink>
       <w:r>
@@ -2716,7 +2726,21 @@
             <w:rStyle w:val="Hyperlink"/>
             <w:u w:val="single"/>
           </w:rPr>
-          <w:t>https://github.com/Digital-Methods-HASS/au590388_Christoffer_Kramer/tree/master/learning_journal_and_assignments/week_43_functions</w:t>
+          <w:t>https://github.com/Digital-Methods-HASS/au590388_Christoffer_Kramer/tree/master/learning_journal_an</w:t>
+        </w:r>
+        <w:r>
+          <w:rPr>
+            <w:rStyle w:val="Hyperlink"/>
+            <w:u w:val="single"/>
+          </w:rPr>
+          <w:t>d</w:t>
+        </w:r>
+        <w:r>
+          <w:rPr>
+            <w:rStyle w:val="Hyperlink"/>
+            <w:u w:val="single"/>
+          </w:rPr>
+          <w:t>_assignments/week_43_functions</w:t>
         </w:r>
       </w:hyperlink>
     </w:p>
@@ -7699,21 +7723,21 @@
             <w:rStyle w:val="Hyperlink"/>
             <w:u w:val="single"/>
           </w:rPr>
-          <w:t>https://</w:t>
+          <w:t>https://github.com/Digital-Methods-HASS/au590388_Christoffer_Kramer/tree/master/learning_jo</w:t>
         </w:r>
         <w:r>
           <w:rPr>
             <w:rStyle w:val="Hyperlink"/>
             <w:u w:val="single"/>
           </w:rPr>
-          <w:t>g</w:t>
+          <w:t>u</w:t>
         </w:r>
         <w:r>
           <w:rPr>
             <w:rStyle w:val="Hyperlink"/>
             <w:u w:val="single"/>
           </w:rPr>
-          <w:t>ithub.com/Digital-Methods-HASS/au590388_Christoffer_Kramer/tree/master/learning_journal_and_assignments/week_44_webscrape</w:t>
+          <w:t>rnal_and_assignments/week_44_webscrape</w:t>
         </w:r>
       </w:hyperlink>
     </w:p>
@@ -12131,7 +12155,19 @@
           <w:rPr>
             <w:rStyle w:val="Hyperlink"/>
           </w:rPr>
-          <w:t>https://github.com/Digital-Methods-HASS/au590388_Christoffer_Kramer/tree/master/final_project</w:t>
+          <w:t>https://github.com/Digital-</w:t>
+        </w:r>
+        <w:r>
+          <w:rPr>
+            <w:rStyle w:val="Hyperlink"/>
+          </w:rPr>
+          <w:t>M</w:t>
+        </w:r>
+        <w:r>
+          <w:rPr>
+            <w:rStyle w:val="Hyperlink"/>
+          </w:rPr>
+          <w:t>ethods-HASS/au590388_Christoffer_Kramer/tree/master/final_project</w:t>
         </w:r>
       </w:hyperlink>
     </w:p>
@@ -12183,7 +12219,23 @@
             <w:rStyle w:val="Hyperlink"/>
             <w:iCs/>
           </w:rPr>
-          <w:t>https://www.debates.org/voter-education/debate-transcripts/</w:t>
+          <w:t>https://www.debates.org/voter-education/debate</w:t>
+        </w:r>
+        <w:bookmarkStart w:id="16" w:name="_GoBack"/>
+        <w:bookmarkEnd w:id="16"/>
+        <w:r>
+          <w:rPr>
+            <w:rStyle w:val="Hyperlink"/>
+            <w:iCs/>
+          </w:rPr>
+          <w:t>-</w:t>
+        </w:r>
+        <w:r>
+          <w:rPr>
+            <w:rStyle w:val="Hyperlink"/>
+            <w:iCs/>
+          </w:rPr>
+          <w:t>transcripts/</w:t>
         </w:r>
       </w:hyperlink>
     </w:p>
@@ -12261,15 +12313,15 @@
       <w:pPr>
         <w:pStyle w:val="Heading2"/>
       </w:pPr>
-      <w:bookmarkStart w:id="16" w:name="_Toc58365460"/>
-      <w:bookmarkStart w:id="17" w:name="_Toc58365772"/>
+      <w:bookmarkStart w:id="17" w:name="_Toc58365460"/>
+      <w:bookmarkStart w:id="18" w:name="_Toc58365772"/>
       <w:r>
         <w:lastRenderedPageBreak/>
         <w:t>Introduction</w:t>
       </w:r>
       <w:bookmarkEnd w:id="0"/>
-      <w:bookmarkEnd w:id="16"/>
       <w:bookmarkEnd w:id="17"/>
+      <w:bookmarkEnd w:id="18"/>
     </w:p>
     <w:p>
       <w:pPr>
@@ -12357,9 +12409,9 @@
       <w:pPr>
         <w:pStyle w:val="Heading2"/>
       </w:pPr>
-      <w:bookmarkStart w:id="18" w:name="web-scraping"/>
-      <w:bookmarkStart w:id="19" w:name="_Toc58365461"/>
-      <w:bookmarkStart w:id="20" w:name="_Toc58365773"/>
+      <w:bookmarkStart w:id="19" w:name="web-scraping"/>
+      <w:bookmarkStart w:id="20" w:name="_Toc58365461"/>
+      <w:bookmarkStart w:id="21" w:name="_Toc58365773"/>
       <w:r>
         <w:t xml:space="preserve">Web </w:t>
       </w:r>
@@ -12369,9 +12421,9 @@
       <w:r>
         <w:t>craping</w:t>
       </w:r>
-      <w:bookmarkEnd w:id="18"/>
       <w:bookmarkEnd w:id="19"/>
       <w:bookmarkEnd w:id="20"/>
+      <w:bookmarkEnd w:id="21"/>
     </w:p>
     <w:p>
       <w:pPr>
@@ -13516,16 +13568,16 @@
       <w:pPr>
         <w:pStyle w:val="Heading2"/>
       </w:pPr>
-      <w:bookmarkStart w:id="21" w:name="data-cleaning-and-data-wrangling"/>
-      <w:bookmarkStart w:id="22" w:name="_Toc58365462"/>
-      <w:bookmarkStart w:id="23" w:name="_Toc58365774"/>
+      <w:bookmarkStart w:id="22" w:name="data-cleaning-and-data-wrangling"/>
+      <w:bookmarkStart w:id="23" w:name="_Toc58365462"/>
+      <w:bookmarkStart w:id="24" w:name="_Toc58365774"/>
       <w:r>
         <w:lastRenderedPageBreak/>
         <w:t>Data Cleaning</w:t>
       </w:r>
-      <w:bookmarkEnd w:id="21"/>
       <w:bookmarkEnd w:id="22"/>
       <w:bookmarkEnd w:id="23"/>
+      <w:bookmarkEnd w:id="24"/>
     </w:p>
     <w:p>
       <w:pPr>
@@ -13900,14 +13952,14 @@
       </w:r>
     </w:p>
     <w:p>
-      <w:bookmarkStart w:id="24" w:name="cleaning-dates"/>
+      <w:bookmarkStart w:id="25" w:name="cleaning-dates"/>
     </w:p>
     <w:p>
       <w:pPr>
         <w:pStyle w:val="Heading3"/>
       </w:pPr>
-      <w:bookmarkStart w:id="25" w:name="_Toc58365463"/>
-      <w:bookmarkStart w:id="26" w:name="_Toc58365775"/>
+      <w:bookmarkStart w:id="26" w:name="_Toc58365463"/>
+      <w:bookmarkStart w:id="27" w:name="_Toc58365775"/>
       <w:r>
         <w:t xml:space="preserve">Cleaning </w:t>
       </w:r>
@@ -13917,9 +13969,9 @@
       <w:r>
         <w:t>ates</w:t>
       </w:r>
-      <w:bookmarkEnd w:id="24"/>
       <w:bookmarkEnd w:id="25"/>
       <w:bookmarkEnd w:id="26"/>
+      <w:bookmarkEnd w:id="27"/>
     </w:p>
     <w:p>
       <w:pPr>
@@ -15032,9 +15084,9 @@
       <w:pPr>
         <w:pStyle w:val="Heading3"/>
       </w:pPr>
-      <w:bookmarkStart w:id="27" w:name="who-is-speakning"/>
-      <w:bookmarkStart w:id="28" w:name="_Toc58365464"/>
-      <w:bookmarkStart w:id="29" w:name="_Toc58365776"/>
+      <w:bookmarkStart w:id="28" w:name="who-is-speakning"/>
+      <w:bookmarkStart w:id="29" w:name="_Toc58365464"/>
+      <w:bookmarkStart w:id="30" w:name="_Toc58365776"/>
       <w:r>
         <w:t xml:space="preserve">Who is </w:t>
       </w:r>
@@ -15044,9 +15096,9 @@
       <w:r>
         <w:t>peaking?</w:t>
       </w:r>
-      <w:bookmarkEnd w:id="27"/>
       <w:bookmarkEnd w:id="28"/>
       <w:bookmarkEnd w:id="29"/>
+      <w:bookmarkEnd w:id="30"/>
     </w:p>
     <w:p>
       <w:pPr>
@@ -16303,16 +16355,16 @@
       <w:pPr>
         <w:pStyle w:val="Heading2"/>
       </w:pPr>
-      <w:bookmarkStart w:id="30" w:name="_Hlk58344058"/>
       <w:bookmarkStart w:id="31" w:name="_Toc58365465"/>
       <w:bookmarkStart w:id="32" w:name="_Toc58365777"/>
+      <w:bookmarkStart w:id="33" w:name="_Hlk58344058"/>
       <w:r>
         <w:t>Text-mining: Preparation</w:t>
       </w:r>
       <w:bookmarkEnd w:id="31"/>
       <w:bookmarkEnd w:id="32"/>
     </w:p>
-    <w:bookmarkEnd w:id="30"/>
+    <w:bookmarkEnd w:id="33"/>
     <w:p>
       <w:pPr>
         <w:pStyle w:val="FirstParagraph"/>
@@ -17100,7 +17152,7 @@
         <w:contextualSpacing/>
         <w:jc w:val="both"/>
       </w:pPr>
-      <w:bookmarkStart w:id="33" w:name="stop-word-filtering"/>
+      <w:bookmarkStart w:id="34" w:name="stop-word-filtering"/>
       <w:r>
         <w:t>Now I</w:t>
       </w:r>
@@ -17115,8 +17167,8 @@
       <w:pPr>
         <w:pStyle w:val="Heading2"/>
       </w:pPr>
-      <w:bookmarkStart w:id="34" w:name="_Toc58365466"/>
-      <w:bookmarkStart w:id="35" w:name="_Toc58365778"/>
+      <w:bookmarkStart w:id="35" w:name="_Toc58365466"/>
+      <w:bookmarkStart w:id="36" w:name="_Toc58365778"/>
       <w:r>
         <w:t xml:space="preserve">Text-mining: </w:t>
       </w:r>
@@ -17135,9 +17187,9 @@
       <w:r>
         <w:t>iltering</w:t>
       </w:r>
-      <w:bookmarkEnd w:id="33"/>
       <w:bookmarkEnd w:id="34"/>
       <w:bookmarkEnd w:id="35"/>
+      <w:bookmarkEnd w:id="36"/>
     </w:p>
     <w:p>
       <w:pPr>
@@ -17359,7 +17411,7 @@
         </w:rPr>
         <w:t xml:space="preserve">Read </w:t>
       </w:r>
-      <w:bookmarkStart w:id="36" w:name="_Hlk58335588"/>
+      <w:bookmarkStart w:id="37" w:name="_Hlk58335588"/>
       <w:r>
         <w:rPr>
           <w:rStyle w:val="CommentTok"/>
@@ -17408,7 +17460,7 @@
         </w:rPr>
         <w:t xml:space="preserve"> apostrophe </w:t>
       </w:r>
-      <w:bookmarkEnd w:id="36"/>
+      <w:bookmarkEnd w:id="37"/>
       <w:r>
         <w:br/>
       </w:r>
@@ -17446,13 +17498,13 @@
       <w:pPr>
         <w:pStyle w:val="Heading3"/>
       </w:pPr>
-      <w:bookmarkStart w:id="37" w:name="_Toc58365467"/>
-      <w:bookmarkStart w:id="38" w:name="_Toc58365779"/>
+      <w:bookmarkStart w:id="38" w:name="_Toc58365467"/>
+      <w:bookmarkStart w:id="39" w:name="_Toc58365779"/>
       <w:r>
         <w:t>Plotting Stop Word Filtering</w:t>
       </w:r>
-      <w:bookmarkEnd w:id="37"/>
       <w:bookmarkEnd w:id="38"/>
+      <w:bookmarkEnd w:id="39"/>
     </w:p>
     <w:p>
       <w:pPr>
@@ -18152,23 +18204,18 @@
       <w:pPr>
         <w:pStyle w:val="Heading2"/>
       </w:pPr>
-      <w:bookmarkStart w:id="39" w:name="X4416d97feb349b83b154488750b3fa526b49266"/>
-      <w:bookmarkStart w:id="40" w:name="_Toc58365468"/>
-      <w:bookmarkStart w:id="41" w:name="_Toc58365780"/>
+      <w:bookmarkStart w:id="40" w:name="X4416d97feb349b83b154488750b3fa526b49266"/>
+      <w:bookmarkStart w:id="41" w:name="_Toc58365468"/>
+      <w:bookmarkStart w:id="42" w:name="_Toc58365780"/>
       <w:r>
         <w:t xml:space="preserve">Text-mining: </w:t>
       </w:r>
       <w:r>
-        <w:t>Term Frequ</w:t>
-      </w:r>
-      <w:bookmarkStart w:id="42" w:name="_GoBack"/>
-      <w:bookmarkEnd w:id="42"/>
-      <w:r>
-        <w:t>ency-Inverse Document Frequency</w:t>
-      </w:r>
-      <w:bookmarkEnd w:id="39"/>
+        <w:t>Term Frequency-Inverse Document Frequency</w:t>
+      </w:r>
       <w:bookmarkEnd w:id="40"/>
       <w:bookmarkEnd w:id="41"/>
+      <w:bookmarkEnd w:id="42"/>
     </w:p>
     <w:p>
       <w:pPr>
@@ -21484,19 +21531,7 @@
           <w:rPr>
             <w:rStyle w:val="Hyperlink"/>
           </w:rPr>
-          <w:t>https://clauswilke.com/dataviz/visualizing-</w:t>
-        </w:r>
-        <w:r>
-          <w:rPr>
-            <w:rStyle w:val="Hyperlink"/>
-          </w:rPr>
-          <w:t>p</w:t>
-        </w:r>
-        <w:r>
-          <w:rPr>
-            <w:rStyle w:val="Hyperlink"/>
-          </w:rPr>
-          <w:t>roportions.html</w:t>
+          <w:t>https://clauswilke.com/dataviz/visualizing-proportions.html</w:t>
         </w:r>
       </w:hyperlink>
       <w:r>
@@ -21736,6 +21771,7 @@
       <w:pgSz w:w="12240" w:h="15840"/>
       <w:pgMar w:top="1701" w:right="1134" w:bottom="1701" w:left="1134" w:header="708" w:footer="708" w:gutter="0"/>
       <w:cols w:space="708"/>
+      <w:titlePg/>
       <w:docGrid w:linePitch="326"/>
     </w:sectPr>
   </w:body>
@@ -21777,6 +21813,7 @@
         <w:docPartUnique/>
       </w:docPartObj>
     </w:sdtPr>
+    <w:sdtEndPr/>
     <w:sdtContent>
       <w:p>
         <w:pPr>
@@ -23904,7 +23941,7 @@
 </file>
 
 <file path=customXml/itemProps1.xml><?xml version="1.0" encoding="utf-8"?>
-<ds:datastoreItem xmlns:ds="http://schemas.openxmlformats.org/officeDocument/2006/customXml" ds:itemID="{0973438F-CC17-49FC-A122-6F3CD0CF535D}">
+<ds:datastoreItem xmlns:ds="http://schemas.openxmlformats.org/officeDocument/2006/customXml" ds:itemID="{A6964A69-4E7F-4840-BFD1-DBBC6AA779DC}">
   <ds:schemaRefs>
     <ds:schemaRef ds:uri="http://schemas.openxmlformats.org/officeDocument/2006/bibliography"/>
   </ds:schemaRefs>

</xml_diff>

<commit_message>
added changes to my final portfolio and saved a pdf version
</commit_message>
<xml_diff>
--- a/final_project/final_exam_paper/final-portfolio.docx
+++ b/final_project/final_exam_paper/final-portfolio.docx
@@ -161,6 +161,8 @@
       <w:sdtPr>
         <w:rPr>
           <w:rFonts w:asciiTheme="minorHAnsi" w:eastAsiaTheme="minorHAnsi" w:hAnsiTheme="minorHAnsi" w:cstheme="minorBidi"/>
+          <w:b/>
+          <w:bCs/>
           <w:color w:val="auto"/>
           <w:sz w:val="24"/>
           <w:szCs w:val="24"/>
@@ -173,8 +175,6 @@
       </w:sdtPr>
       <w:sdtEndPr>
         <w:rPr>
-          <w:b/>
-          <w:bCs/>
           <w:noProof/>
         </w:rPr>
       </w:sdtEndPr>
@@ -182,8 +182,16 @@
         <w:p>
           <w:pPr>
             <w:pStyle w:val="TOCHeading"/>
+            <w:rPr>
+              <w:b/>
+              <w:bCs/>
+            </w:rPr>
           </w:pPr>
           <w:r>
+            <w:rPr>
+              <w:b/>
+              <w:bCs/>
+            </w:rPr>
             <w:t>Contents</w:t>
           </w:r>
         </w:p>
@@ -1943,7 +1951,7 @@
           <w:noProof/>
         </w:rPr>
         <w:drawing>
-          <wp:inline distT="0" distB="0" distL="0" distR="0" wp14:anchorId="790DDFF5" wp14:editId="08FA87D0">
+          <wp:inline distT="0" distB="0" distL="0" distR="0" wp14:anchorId="66B42906" wp14:editId="2896BA86">
             <wp:extent cx="5162550" cy="4419600"/>
             <wp:effectExtent l="0" t="0" r="0" b="0"/>
             <wp:docPr id="21" name="Picture 21"/>
@@ -2007,7 +2015,7 @@
         </w:rPr>
         <w:lastRenderedPageBreak/>
         <w:drawing>
-          <wp:inline distT="0" distB="0" distL="0" distR="0" wp14:anchorId="584ACFBD" wp14:editId="16CD24EA">
+          <wp:inline distT="0" distB="0" distL="0" distR="0" wp14:anchorId="397E7D5F" wp14:editId="449C856C">
             <wp:extent cx="4305300" cy="2743200"/>
             <wp:effectExtent l="0" t="0" r="0" b="0"/>
             <wp:docPr id="23" name="Picture 23"/>
@@ -2060,7 +2068,7 @@
           <w:noProof/>
         </w:rPr>
         <w:drawing>
-          <wp:inline distT="0" distB="0" distL="0" distR="0" wp14:anchorId="421492EA" wp14:editId="67F051C6">
+          <wp:inline distT="0" distB="0" distL="0" distR="0" wp14:anchorId="43B746E4" wp14:editId="69277DAE">
             <wp:extent cx="4476750" cy="3609975"/>
             <wp:effectExtent l="0" t="0" r="0" b="9525"/>
             <wp:docPr id="24" name="Picture 24"/>
@@ -2114,7 +2122,7 @@
         </w:rPr>
         <w:lastRenderedPageBreak/>
         <w:drawing>
-          <wp:inline distT="0" distB="0" distL="0" distR="0" wp14:anchorId="70867B7B" wp14:editId="5FD37E20">
+          <wp:inline distT="0" distB="0" distL="0" distR="0" wp14:anchorId="2B0D68C9" wp14:editId="3C79A210">
             <wp:extent cx="4619625" cy="3390900"/>
             <wp:effectExtent l="0" t="0" r="9525" b="0"/>
             <wp:docPr id="25" name="Picture 25"/>
@@ -2160,7 +2168,7 @@
           <w:noProof/>
         </w:rPr>
         <w:drawing>
-          <wp:inline distT="0" distB="0" distL="0" distR="0" wp14:anchorId="1AD1B5AE" wp14:editId="27B807CA">
+          <wp:inline distT="0" distB="0" distL="0" distR="0" wp14:anchorId="214B1EC0" wp14:editId="59E7648B">
             <wp:extent cx="4438650" cy="3581400"/>
             <wp:effectExtent l="0" t="0" r="0" b="0"/>
             <wp:docPr id="26" name="Picture 26"/>
@@ -2207,7 +2215,7 @@
         </w:rPr>
         <w:lastRenderedPageBreak/>
         <w:drawing>
-          <wp:inline distT="0" distB="0" distL="0" distR="0" wp14:anchorId="12B35B15" wp14:editId="1931FA43">
+          <wp:inline distT="0" distB="0" distL="0" distR="0" wp14:anchorId="1D091C90" wp14:editId="019981A7">
             <wp:extent cx="3952875" cy="2657475"/>
             <wp:effectExtent l="0" t="0" r="9525" b="9525"/>
             <wp:docPr id="27" name="Picture 27"/>
@@ -2316,7 +2324,19 @@
           <w:rPr>
             <w:rStyle w:val="Hyperlink"/>
           </w:rPr>
-          <w:t>https://github.com/Digital-Methods-HASS/au590388_Christoffer_Kramer/tree/master/learning_journal_and_assignments/week_41</w:t>
+          <w:t>https://github.com/Dig</w:t>
+        </w:r>
+        <w:r>
+          <w:rPr>
+            <w:rStyle w:val="Hyperlink"/>
+          </w:rPr>
+          <w:t>i</w:t>
+        </w:r>
+        <w:r>
+          <w:rPr>
+            <w:rStyle w:val="Hyperlink"/>
+          </w:rPr>
+          <w:t>tal-Methods-HASS/au590388_Christoffer_Kramer/tree/master/learning_journal_and_assignments/week_41</w:t>
         </w:r>
       </w:hyperlink>
       <w:r>
@@ -2333,7 +2353,7 @@
           <w:noProof/>
         </w:rPr>
         <w:drawing>
-          <wp:anchor distT="0" distB="0" distL="114300" distR="114300" simplePos="0" relativeHeight="251683328" behindDoc="0" locked="0" layoutInCell="1" allowOverlap="1" wp14:anchorId="6A6FC35D">
+          <wp:anchor distT="0" distB="0" distL="114300" distR="114300" simplePos="0" relativeHeight="251683328" behindDoc="0" locked="0" layoutInCell="1" allowOverlap="1" wp14:anchorId="790FA620" wp14:editId="68651E3F">
             <wp:simplePos x="0" y="0"/>
             <wp:positionH relativeFrom="column">
               <wp:posOffset>3617</wp:posOffset>
@@ -2414,7 +2434,7 @@
         </w:rPr>
         <w:lastRenderedPageBreak/>
         <w:drawing>
-          <wp:inline distT="0" distB="0" distL="0" distR="0" wp14:anchorId="6C69C170">
+          <wp:inline distT="0" distB="0" distL="0" distR="0" wp14:anchorId="0A464F9A" wp14:editId="46686BF6">
             <wp:extent cx="4492487" cy="2435003"/>
             <wp:effectExtent l="0" t="0" r="0" b="0"/>
             <wp:docPr id="15" name="Picture 15"/>
@@ -2460,7 +2480,7 @@
           <w:noProof/>
         </w:rPr>
         <w:drawing>
-          <wp:inline distT="0" distB="0" distL="0" distR="0" wp14:anchorId="12C588C3" wp14:editId="3F1C6566">
+          <wp:inline distT="0" distB="0" distL="0" distR="0" wp14:anchorId="2F028BDE" wp14:editId="0FBC92C7">
             <wp:extent cx="4603306" cy="4667416"/>
             <wp:effectExtent l="0" t="0" r="0" b="0"/>
             <wp:docPr id="16" name="Picture 16"/>
@@ -2514,7 +2534,7 @@
           <w:noProof/>
         </w:rPr>
         <w:drawing>
-          <wp:inline distT="0" distB="0" distL="0" distR="0" wp14:anchorId="51FD9635" wp14:editId="17135CED">
+          <wp:inline distT="0" distB="0" distL="0" distR="0" wp14:anchorId="50578893" wp14:editId="491F56A7">
             <wp:extent cx="4079019" cy="438090"/>
             <wp:effectExtent l="0" t="0" r="0" b="0"/>
             <wp:docPr id="19" name="Picture 19"/>
@@ -2567,7 +2587,7 @@
         </w:rPr>
         <w:lastRenderedPageBreak/>
         <w:drawing>
-          <wp:inline distT="0" distB="0" distL="0" distR="0" wp14:anchorId="7055499D" wp14:editId="57ED21EC">
+          <wp:inline distT="0" distB="0" distL="0" distR="0" wp14:anchorId="524C2A0C" wp14:editId="4EF5DEFB">
             <wp:extent cx="5596628" cy="1518700"/>
             <wp:effectExtent l="0" t="0" r="0" b="0"/>
             <wp:docPr id="17" name="Picture 17"/>
@@ -2613,7 +2633,7 @@
           <w:noProof/>
         </w:rPr>
         <w:drawing>
-          <wp:inline distT="0" distB="0" distL="0" distR="0" wp14:anchorId="20B720D7" wp14:editId="6C39F4F5">
+          <wp:inline distT="0" distB="0" distL="0" distR="0" wp14:anchorId="49782E1B" wp14:editId="228DA35E">
             <wp:extent cx="5653377" cy="2114064"/>
             <wp:effectExtent l="0" t="0" r="0" b="0"/>
             <wp:docPr id="18" name="Picture 18"/>
@@ -2726,9 +2746,31 @@
         <w:spacing w:before="0" w:after="0" w:line="360" w:lineRule="auto"/>
         <w:contextualSpacing/>
         <w:jc w:val="both"/>
-      </w:pPr>
-      <w:r>
-        <w:t>Define a defensive function that calculates the Gross Domestic Product of a nation from the data available in the gapminder dataset. Using that function, calculate the GDP of Denmark in the following years: 1967, 1977, 1987, 1997, 2007, and 2017.</w:t>
+        <w:rPr>
+          <w:i/>
+          <w:iCs/>
+        </w:rPr>
+      </w:pPr>
+      <w:r>
+        <w:rPr>
+          <w:i/>
+          <w:iCs/>
+        </w:rPr>
+        <w:t>Define a defensive function that calculates the Gross Domestic Product of a nation from the data available in the gapminder data</w:t>
+      </w:r>
+      <w:r>
+        <w:rPr>
+          <w:i/>
+          <w:iCs/>
+        </w:rPr>
+        <w:t xml:space="preserve"> </w:t>
+      </w:r>
+      <w:r>
+        <w:rPr>
+          <w:i/>
+          <w:iCs/>
+        </w:rPr>
+        <w:t>set. Using that function, calculate the GDP of Denmark in the following years: 1967, 1977, 1987, 1997, 2007, and 2017.</w:t>
       </w:r>
     </w:p>
     <w:p>
@@ -2739,7 +2781,10 @@
         <w:jc w:val="both"/>
       </w:pPr>
       <w:r>
-        <w:t>First I load the relevant libraries and disable scientific notation.</w:t>
+        <w:t>First,</w:t>
+      </w:r>
+      <w:r>
+        <w:t xml:space="preserve"> I load the relevant libraries and disable scientific notation.</w:t>
       </w:r>
     </w:p>
     <w:p>
@@ -2804,34 +2849,118 @@
         <w:rPr>
           <w:rStyle w:val="VerbatimChar"/>
         </w:rPr>
-        <w:t>## v ggplot2 3.3.2     v purrr   0.3.4</w:t>
-      </w:r>
-      <w:r>
-        <w:br/>
-      </w:r>
-      <w:r>
-        <w:rPr>
-          <w:rStyle w:val="VerbatimChar"/>
-        </w:rPr>
-        <w:t>## v tibble  3.0.3     v dplyr   1.0.2</w:t>
-      </w:r>
-      <w:r>
-        <w:br/>
-      </w:r>
-      <w:r>
-        <w:rPr>
-          <w:rStyle w:val="VerbatimChar"/>
-        </w:rPr>
-        <w:t>## v tidyr   1.1.2     v stringr 1.4.0</w:t>
-      </w:r>
-      <w:r>
-        <w:br/>
-      </w:r>
-      <w:r>
-        <w:rPr>
-          <w:rStyle w:val="VerbatimChar"/>
-        </w:rPr>
-        <w:t>## v readr   1.3.1     v forcats 0.5.0</w:t>
+        <w:t xml:space="preserve">## v ggplot2 3.3.2     v </w:t>
+      </w:r>
+      <w:proofErr w:type="spellStart"/>
+      <w:r>
+        <w:rPr>
+          <w:rStyle w:val="VerbatimChar"/>
+        </w:rPr>
+        <w:t>purrr</w:t>
+      </w:r>
+      <w:proofErr w:type="spellEnd"/>
+      <w:r>
+        <w:rPr>
+          <w:rStyle w:val="VerbatimChar"/>
+        </w:rPr>
+        <w:t xml:space="preserve">   0.3.4</w:t>
+      </w:r>
+      <w:r>
+        <w:br/>
+      </w:r>
+      <w:r>
+        <w:rPr>
+          <w:rStyle w:val="VerbatimChar"/>
+        </w:rPr>
+        <w:t xml:space="preserve">## v tibble  3.0.3     v </w:t>
+      </w:r>
+      <w:proofErr w:type="spellStart"/>
+      <w:r>
+        <w:rPr>
+          <w:rStyle w:val="VerbatimChar"/>
+        </w:rPr>
+        <w:t>dplyr</w:t>
+      </w:r>
+      <w:proofErr w:type="spellEnd"/>
+      <w:r>
+        <w:rPr>
+          <w:rStyle w:val="VerbatimChar"/>
+        </w:rPr>
+        <w:t xml:space="preserve">   1.0.2</w:t>
+      </w:r>
+      <w:r>
+        <w:br/>
+      </w:r>
+      <w:r>
+        <w:rPr>
+          <w:rStyle w:val="VerbatimChar"/>
+        </w:rPr>
+        <w:t xml:space="preserve">## v </w:t>
+      </w:r>
+      <w:proofErr w:type="spellStart"/>
+      <w:r>
+        <w:rPr>
+          <w:rStyle w:val="VerbatimChar"/>
+        </w:rPr>
+        <w:t>tidyr</w:t>
+      </w:r>
+      <w:proofErr w:type="spellEnd"/>
+      <w:r>
+        <w:rPr>
+          <w:rStyle w:val="VerbatimChar"/>
+        </w:rPr>
+        <w:t xml:space="preserve">   1.1.2     v </w:t>
+      </w:r>
+      <w:proofErr w:type="spellStart"/>
+      <w:r>
+        <w:rPr>
+          <w:rStyle w:val="VerbatimChar"/>
+        </w:rPr>
+        <w:t>stringr</w:t>
+      </w:r>
+      <w:proofErr w:type="spellEnd"/>
+      <w:r>
+        <w:rPr>
+          <w:rStyle w:val="VerbatimChar"/>
+        </w:rPr>
+        <w:t xml:space="preserve"> 1.4.0</w:t>
+      </w:r>
+      <w:r>
+        <w:br/>
+      </w:r>
+      <w:r>
+        <w:rPr>
+          <w:rStyle w:val="VerbatimChar"/>
+        </w:rPr>
+        <w:t xml:space="preserve">## v </w:t>
+      </w:r>
+      <w:proofErr w:type="spellStart"/>
+      <w:r>
+        <w:rPr>
+          <w:rStyle w:val="VerbatimChar"/>
+        </w:rPr>
+        <w:t>readr</w:t>
+      </w:r>
+      <w:proofErr w:type="spellEnd"/>
+      <w:r>
+        <w:rPr>
+          <w:rStyle w:val="VerbatimChar"/>
+        </w:rPr>
+        <w:t xml:space="preserve">   1.3.1     v </w:t>
+      </w:r>
+      <w:proofErr w:type="spellStart"/>
+      <w:r>
+        <w:rPr>
+          <w:rStyle w:val="VerbatimChar"/>
+        </w:rPr>
+        <w:t>forcats</w:t>
+      </w:r>
+      <w:proofErr w:type="spellEnd"/>
+      <w:r>
+        <w:rPr>
+          <w:rStyle w:val="VerbatimChar"/>
+        </w:rPr>
+        <w:t xml:space="preserve"> 0.5.0</w:t>
       </w:r>
     </w:p>
     <w:p>
@@ -2853,7 +2982,21 @@
         <w:rPr>
           <w:rStyle w:val="VerbatimChar"/>
         </w:rPr>
-        <w:t>## Warning: package 'tidyr' was built under R version 4.0.3</w:t>
+        <w:t>## Warning: package '</w:t>
+      </w:r>
+      <w:proofErr w:type="spellStart"/>
+      <w:r>
+        <w:rPr>
+          <w:rStyle w:val="VerbatimChar"/>
+        </w:rPr>
+        <w:t>tidyr</w:t>
+      </w:r>
+      <w:proofErr w:type="spellEnd"/>
+      <w:r>
+        <w:rPr>
+          <w:rStyle w:val="VerbatimChar"/>
+        </w:rPr>
+        <w:t>' was built under R version 4.0.3</w:t>
       </w:r>
     </w:p>
     <w:p>
@@ -2864,25 +3007,67 @@
         <w:rPr>
           <w:rStyle w:val="VerbatimChar"/>
         </w:rPr>
-        <w:t>## -- Conflicts ------------------------------------------ tidyverse_conflicts() --</w:t>
-      </w:r>
-      <w:r>
-        <w:br/>
-      </w:r>
-      <w:r>
-        <w:rPr>
-          <w:rStyle w:val="VerbatimChar"/>
-        </w:rPr>
-        <w:t>## x dplyr::filter() masks stats::filter()</w:t>
-      </w:r>
-      <w:r>
-        <w:br/>
-      </w:r>
-      <w:r>
-        <w:rPr>
-          <w:rStyle w:val="VerbatimChar"/>
-        </w:rPr>
-        <w:t>## x dplyr::lag()    masks stats::lag()</w:t>
+        <w:t xml:space="preserve">## -- Conflicts ------------------------------------------ </w:t>
+      </w:r>
+      <w:proofErr w:type="spellStart"/>
+      <w:r>
+        <w:rPr>
+          <w:rStyle w:val="VerbatimChar"/>
+        </w:rPr>
+        <w:t>tidyverse_conflicts</w:t>
+      </w:r>
+      <w:proofErr w:type="spellEnd"/>
+      <w:r>
+        <w:rPr>
+          <w:rStyle w:val="VerbatimChar"/>
+        </w:rPr>
+        <w:t>() --</w:t>
+      </w:r>
+      <w:r>
+        <w:br/>
+      </w:r>
+      <w:r>
+        <w:rPr>
+          <w:rStyle w:val="VerbatimChar"/>
+        </w:rPr>
+        <w:t xml:space="preserve">## x </w:t>
+      </w:r>
+      <w:proofErr w:type="spellStart"/>
+      <w:r>
+        <w:rPr>
+          <w:rStyle w:val="VerbatimChar"/>
+        </w:rPr>
+        <w:t>dplyr</w:t>
+      </w:r>
+      <w:proofErr w:type="spellEnd"/>
+      <w:r>
+        <w:rPr>
+          <w:rStyle w:val="VerbatimChar"/>
+        </w:rPr>
+        <w:t>::filter() masks stats::filter()</w:t>
+      </w:r>
+      <w:r>
+        <w:br/>
+      </w:r>
+      <w:r>
+        <w:rPr>
+          <w:rStyle w:val="VerbatimChar"/>
+        </w:rPr>
+        <w:t xml:space="preserve">## x </w:t>
+      </w:r>
+      <w:proofErr w:type="spellStart"/>
+      <w:r>
+        <w:rPr>
+          <w:rStyle w:val="VerbatimChar"/>
+        </w:rPr>
+        <w:t>dplyr</w:t>
+      </w:r>
+      <w:proofErr w:type="spellEnd"/>
+      <w:r>
+        <w:rPr>
+          <w:rStyle w:val="VerbatimChar"/>
+        </w:rPr>
+        <w:t>::lag()    masks stats::lag()</w:t>
       </w:r>
     </w:p>
     <w:p>
@@ -2901,11 +3086,19 @@
         </w:rPr>
         <w:t>(</w:t>
       </w:r>
+      <w:proofErr w:type="spellStart"/>
       <w:r>
         <w:rPr>
           <w:rStyle w:val="DataTypeTok"/>
         </w:rPr>
-        <w:t>scipen =</w:t>
+        <w:t>scipen</w:t>
+      </w:r>
+      <w:proofErr w:type="spellEnd"/>
+      <w:r>
+        <w:rPr>
+          <w:rStyle w:val="DataTypeTok"/>
+        </w:rPr>
+        <w:t xml:space="preserve"> =</w:t>
       </w:r>
       <w:r>
         <w:rPr>
@@ -2940,7 +3133,15 @@
         <w:jc w:val="both"/>
       </w:pPr>
       <w:r>
-        <w:t xml:space="preserve">Then I create a function to calculate gdp. This solution is found through </w:t>
+        <w:t xml:space="preserve">Then I create a function to calculate </w:t>
+      </w:r>
+      <w:proofErr w:type="spellStart"/>
+      <w:r>
+        <w:t>gdp</w:t>
+      </w:r>
+      <w:proofErr w:type="spellEnd"/>
+      <w:r>
+        <w:t xml:space="preserve">. This solution is found through </w:t>
       </w:r>
       <w:hyperlink r:id="rId23" w:history="1">
         <w:r>
@@ -2952,22 +3153,64 @@
         </w:r>
       </w:hyperlink>
       <w:r>
-        <w:t xml:space="preserve">. However, I have changed the names, since I find longer, but more descriptive names easier to understand. It calculates GDP by subsetting the Gapminder data from the parameters </w:t>
+        <w:t xml:space="preserve">. However, I have changed the names, since I find longer, but more descriptive names easier to understand. It calculates GDP by </w:t>
+      </w:r>
+      <w:proofErr w:type="gramStart"/>
+      <w:r>
+        <w:t>sub setting</w:t>
+      </w:r>
+      <w:proofErr w:type="gramEnd"/>
+      <w:r>
+        <w:t xml:space="preserve"> the Gapminder data from the parameters </w:t>
       </w:r>
       <w:r>
         <w:lastRenderedPageBreak/>
-        <w:t>“year” and “country”, then it multiplies “gdpPerCap” with “pop” in that subset. The default parameters are Null and it is defensive since it starts out by checking if the parameters are NULL. If no parameters are given, it will work on the whole datase. If only one parameter is given it will create a subset based on that parameter. Lastly, it creates a new column called GDP.</w:t>
+        <w:t>“year” and “country”, then it multiplies “</w:t>
+      </w:r>
+      <w:proofErr w:type="spellStart"/>
+      <w:r>
+        <w:t>gdpPerCap</w:t>
+      </w:r>
+      <w:proofErr w:type="spellEnd"/>
+      <w:r>
+        <w:t xml:space="preserve">” with “pop” in that subset. The default parameters are </w:t>
+      </w:r>
+      <w:r>
+        <w:t>Null,</w:t>
+      </w:r>
+      <w:r>
+        <w:t xml:space="preserve"> and it is defensive since it starts out by checking if the parameters are NULL. If no parameters are given, it will work on the whole data</w:t>
+      </w:r>
+      <w:r>
+        <w:t xml:space="preserve"> </w:t>
+      </w:r>
+      <w:r>
+        <w:t>se</w:t>
+      </w:r>
+      <w:r>
+        <w:t>t</w:t>
+      </w:r>
+      <w:r>
+        <w:t>. If only one parameter is given it will create a subset based on that parameter. Lastly, it creates a new column called GDP.</w:t>
       </w:r>
     </w:p>
     <w:p>
       <w:pPr>
         <w:pStyle w:val="SourceCode"/>
       </w:pPr>
-      <w:r>
-        <w:rPr>
-          <w:rStyle w:val="NormalTok"/>
-        </w:rPr>
-        <w:t>calcGDP &lt;-</w:t>
+      <w:proofErr w:type="spellStart"/>
+      <w:r>
+        <w:rPr>
+          <w:rStyle w:val="NormalTok"/>
+        </w:rPr>
+        <w:t>calcGDP</w:t>
+      </w:r>
+      <w:proofErr w:type="spellEnd"/>
+      <w:r>
+        <w:rPr>
+          <w:rStyle w:val="NormalTok"/>
+        </w:rPr>
+        <w:t xml:space="preserve"> &lt;-</w:t>
       </w:r>
       <w:r>
         <w:rPr>
@@ -3050,12 +3293,14 @@
         </w:rPr>
         <w:t>!</w:t>
       </w:r>
+      <w:proofErr w:type="spellStart"/>
       <w:r>
         <w:rPr>
           <w:rStyle w:val="KeywordTok"/>
         </w:rPr>
         <w:t>is.null</w:t>
       </w:r>
+      <w:proofErr w:type="spellEnd"/>
       <w:r>
         <w:rPr>
           <w:rStyle w:val="NormalTok"/>
@@ -3087,7 +3332,14 @@
         <w:rPr>
           <w:rStyle w:val="NormalTok"/>
         </w:rPr>
-        <w:t>dataset[dataset</w:t>
+        <w:t>dataset[</w:t>
+      </w:r>
+      <w:proofErr w:type="spellStart"/>
+      <w:r>
+        <w:rPr>
+          <w:rStyle w:val="NormalTok"/>
+        </w:rPr>
+        <w:t>dataset</w:t>
       </w:r>
       <w:r>
         <w:rPr>
@@ -3099,7 +3351,14 @@
         <w:rPr>
           <w:rStyle w:val="NormalTok"/>
         </w:rPr>
-        <w:t xml:space="preserve">year </w:t>
+        <w:t>year</w:t>
+      </w:r>
+      <w:proofErr w:type="spellEnd"/>
+      <w:r>
+        <w:rPr>
+          <w:rStyle w:val="NormalTok"/>
+        </w:rPr>
+        <w:t xml:space="preserve"> </w:t>
       </w:r>
       <w:r>
         <w:rPr>
@@ -3161,12 +3420,14 @@
         </w:rPr>
         <w:t>!</w:t>
       </w:r>
+      <w:proofErr w:type="spellStart"/>
       <w:r>
         <w:rPr>
           <w:rStyle w:val="KeywordTok"/>
         </w:rPr>
         <w:t>is.null</w:t>
       </w:r>
+      <w:proofErr w:type="spellEnd"/>
       <w:r>
         <w:rPr>
           <w:rStyle w:val="NormalTok"/>
@@ -3198,7 +3459,14 @@
         <w:rPr>
           <w:rStyle w:val="NormalTok"/>
         </w:rPr>
-        <w:t>dataset[dataset</w:t>
+        <w:t>dataset[</w:t>
+      </w:r>
+      <w:proofErr w:type="spellStart"/>
+      <w:r>
+        <w:rPr>
+          <w:rStyle w:val="NormalTok"/>
+        </w:rPr>
+        <w:t>dataset</w:t>
       </w:r>
       <w:r>
         <w:rPr>
@@ -3210,7 +3478,14 @@
         <w:rPr>
           <w:rStyle w:val="NormalTok"/>
         </w:rPr>
-        <w:t xml:space="preserve">country </w:t>
+        <w:t>country</w:t>
+      </w:r>
+      <w:proofErr w:type="spellEnd"/>
+      <w:r>
+        <w:rPr>
+          <w:rStyle w:val="NormalTok"/>
+        </w:rPr>
+        <w:t xml:space="preserve"> </w:t>
       </w:r>
       <w:r>
         <w:rPr>
@@ -3261,14 +3536,29 @@
         <w:rPr>
           <w:rStyle w:val="NormalTok"/>
         </w:rPr>
-        <w:t xml:space="preserve">  gdp_result &lt;-</w:t>
-      </w:r>
-      <w:r>
-        <w:rPr>
-          <w:rStyle w:val="StringTok"/>
-        </w:rPr>
-        <w:t xml:space="preserve"> </w:t>
-      </w:r>
+        <w:t xml:space="preserve">  </w:t>
+      </w:r>
+      <w:proofErr w:type="spellStart"/>
+      <w:r>
+        <w:rPr>
+          <w:rStyle w:val="NormalTok"/>
+        </w:rPr>
+        <w:t>gdp_result</w:t>
+      </w:r>
+      <w:proofErr w:type="spellEnd"/>
+      <w:r>
+        <w:rPr>
+          <w:rStyle w:val="NormalTok"/>
+        </w:rPr>
+        <w:t xml:space="preserve"> &lt;-</w:t>
+      </w:r>
+      <w:r>
+        <w:rPr>
+          <w:rStyle w:val="StringTok"/>
+        </w:rPr>
+        <w:t xml:space="preserve"> </w:t>
+      </w:r>
+      <w:proofErr w:type="spellStart"/>
       <w:r>
         <w:rPr>
           <w:rStyle w:val="NormalTok"/>
@@ -3285,7 +3575,14 @@
         <w:rPr>
           <w:rStyle w:val="NormalTok"/>
         </w:rPr>
-        <w:t xml:space="preserve">pop </w:t>
+        <w:t>pop</w:t>
+      </w:r>
+      <w:proofErr w:type="spellEnd"/>
+      <w:r>
+        <w:rPr>
+          <w:rStyle w:val="NormalTok"/>
+        </w:rPr>
+        <w:t xml:space="preserve"> </w:t>
       </w:r>
       <w:r>
         <w:rPr>
@@ -3299,6 +3596,7 @@
         </w:rPr>
         <w:t xml:space="preserve"> </w:t>
       </w:r>
+      <w:proofErr w:type="spellStart"/>
       <w:r>
         <w:rPr>
           <w:rStyle w:val="NormalTok"/>
@@ -3315,13 +3613,34 @@
         <w:rPr>
           <w:rStyle w:val="NormalTok"/>
         </w:rPr>
-        <w:t xml:space="preserve">gdpPercap </w:t>
+        <w:t>gdpPercap</w:t>
+      </w:r>
+      <w:proofErr w:type="spellEnd"/>
+      <w:r>
+        <w:rPr>
+          <w:rStyle w:val="NormalTok"/>
+        </w:rPr>
+        <w:t xml:space="preserve"> </w:t>
       </w:r>
       <w:r>
         <w:rPr>
           <w:rStyle w:val="CommentTok"/>
         </w:rPr>
-        <w:t>#calculate gdp by multiplying GDP per capita with the total population.</w:t>
+        <w:t xml:space="preserve">#calculate </w:t>
+      </w:r>
+      <w:proofErr w:type="spellStart"/>
+      <w:r>
+        <w:rPr>
+          <w:rStyle w:val="CommentTok"/>
+        </w:rPr>
+        <w:t>gdp</w:t>
+      </w:r>
+      <w:proofErr w:type="spellEnd"/>
+      <w:r>
+        <w:rPr>
+          <w:rStyle w:val="CommentTok"/>
+        </w:rPr>
+        <w:t xml:space="preserve"> by multiplying GDP per capita with the total population.</w:t>
       </w:r>
       <w:r>
         <w:br/>
@@ -3336,7 +3655,21 @@
         <w:rPr>
           <w:rStyle w:val="CommentTok"/>
         </w:rPr>
-        <w:t>#Save the result in the object "gpd_result"</w:t>
+        <w:t>#Save the result in the object "</w:t>
+      </w:r>
+      <w:proofErr w:type="spellStart"/>
+      <w:r>
+        <w:rPr>
+          <w:rStyle w:val="CommentTok"/>
+        </w:rPr>
+        <w:t>gpd_result</w:t>
+      </w:r>
+      <w:proofErr w:type="spellEnd"/>
+      <w:r>
+        <w:rPr>
+          <w:rStyle w:val="CommentTok"/>
+        </w:rPr>
+        <w:t>"</w:t>
       </w:r>
       <w:r>
         <w:br/>
@@ -3354,7 +3687,21 @@
         <w:rPr>
           <w:rStyle w:val="NormalTok"/>
         </w:rPr>
-        <w:t xml:space="preserve">  new_column &lt;-</w:t>
+        <w:t xml:space="preserve">  </w:t>
+      </w:r>
+      <w:proofErr w:type="spellStart"/>
+      <w:r>
+        <w:rPr>
+          <w:rStyle w:val="NormalTok"/>
+        </w:rPr>
+        <w:t>new_column</w:t>
+      </w:r>
+      <w:proofErr w:type="spellEnd"/>
+      <w:r>
+        <w:rPr>
+          <w:rStyle w:val="NormalTok"/>
+        </w:rPr>
+        <w:t xml:space="preserve"> &lt;-</w:t>
       </w:r>
       <w:r>
         <w:rPr>
@@ -3374,23 +3721,53 @@
         </w:rPr>
         <w:t xml:space="preserve">(dataset, </w:t>
       </w:r>
+      <w:proofErr w:type="spellStart"/>
       <w:r>
         <w:rPr>
           <w:rStyle w:val="DataTypeTok"/>
         </w:rPr>
-        <w:t>gdp=</w:t>
-      </w:r>
-      <w:r>
-        <w:rPr>
-          <w:rStyle w:val="NormalTok"/>
-        </w:rPr>
-        <w:t xml:space="preserve">gdp_result) </w:t>
+        <w:t>gdp</w:t>
+      </w:r>
+      <w:proofErr w:type="spellEnd"/>
+      <w:r>
+        <w:rPr>
+          <w:rStyle w:val="DataTypeTok"/>
+        </w:rPr>
+        <w:t>=</w:t>
+      </w:r>
+      <w:proofErr w:type="spellStart"/>
+      <w:r>
+        <w:rPr>
+          <w:rStyle w:val="NormalTok"/>
+        </w:rPr>
+        <w:t>gdp_result</w:t>
+      </w:r>
+      <w:proofErr w:type="spellEnd"/>
+      <w:r>
+        <w:rPr>
+          <w:rStyle w:val="NormalTok"/>
+        </w:rPr>
+        <w:t xml:space="preserve">) </w:t>
       </w:r>
       <w:r>
         <w:rPr>
           <w:rStyle w:val="CommentTok"/>
         </w:rPr>
-        <w:t xml:space="preserve">#create a new column called GDP which contains the object "gdp_result" </w:t>
+        <w:t>#create a new column called GDP which contains the object "</w:t>
+      </w:r>
+      <w:proofErr w:type="spellStart"/>
+      <w:r>
+        <w:rPr>
+          <w:rStyle w:val="CommentTok"/>
+        </w:rPr>
+        <w:t>gdp_result</w:t>
+      </w:r>
+      <w:proofErr w:type="spellEnd"/>
+      <w:r>
+        <w:rPr>
+          <w:rStyle w:val="CommentTok"/>
+        </w:rPr>
+        <w:t xml:space="preserve">" </w:t>
       </w:r>
       <w:r>
         <w:br/>
@@ -3411,7 +3788,21 @@
         <w:rPr>
           <w:rStyle w:val="NormalTok"/>
         </w:rPr>
-        <w:t>(new_column)</w:t>
+        <w:t>(</w:t>
+      </w:r>
+      <w:proofErr w:type="spellStart"/>
+      <w:r>
+        <w:rPr>
+          <w:rStyle w:val="NormalTok"/>
+        </w:rPr>
+        <w:t>new_column</w:t>
+      </w:r>
+      <w:proofErr w:type="spellEnd"/>
+      <w:r>
+        <w:rPr>
+          <w:rStyle w:val="NormalTok"/>
+        </w:rPr>
+        <w:t>)</w:t>
       </w:r>
       <w:r>
         <w:br/>
@@ -3431,7 +3822,7 @@
         <w:jc w:val="both"/>
       </w:pPr>
       <w:r>
-        <w:t>Lastly, I just need to write the relevant values in to the parameters. Since I don’t want to repeat a lot of code, I create a vector called “years”, which contains all the years, and use it as a parameter</w:t>
+        <w:t>Lastly, I just need to write the relevant values in the parameters. Since I don’t want to repeat a lot of code, I create a vector called “years”, which contains all the years, and use it as a parameter</w:t>
       </w:r>
     </w:p>
     <w:p>
@@ -3543,12 +3934,14 @@
       <w:r>
         <w:br/>
       </w:r>
+      <w:proofErr w:type="spellStart"/>
       <w:r>
         <w:rPr>
           <w:rStyle w:val="KeywordTok"/>
         </w:rPr>
         <w:t>calcGDP</w:t>
       </w:r>
+      <w:proofErr w:type="spellEnd"/>
       <w:r>
         <w:rPr>
           <w:rStyle w:val="NormalTok"/>
@@ -3595,7 +3988,21 @@
         <w:rPr>
           <w:rStyle w:val="CommentTok"/>
         </w:rPr>
-        <w:t>#calculate the gdp for each year in the vector</w:t>
+        <w:t xml:space="preserve">#calculate the </w:t>
+      </w:r>
+      <w:proofErr w:type="spellStart"/>
+      <w:r>
+        <w:rPr>
+          <w:rStyle w:val="CommentTok"/>
+        </w:rPr>
+        <w:t>gdp</w:t>
+      </w:r>
+      <w:proofErr w:type="spellEnd"/>
+      <w:r>
+        <w:rPr>
+          <w:rStyle w:val="CommentTok"/>
+        </w:rPr>
+        <w:t xml:space="preserve"> for each year in the vector</w:t>
       </w:r>
     </w:p>
     <w:p>
@@ -3606,8 +4013,44 @@
         <w:rPr>
           <w:rStyle w:val="VerbatimChar"/>
         </w:rPr>
-        <w:t>##   country continent year lifeExp     pop gdpPercap          gdp</w:t>
-      </w:r>
+        <w:t xml:space="preserve">##   country continent year </w:t>
+      </w:r>
+      <w:proofErr w:type="spellStart"/>
+      <w:r>
+        <w:rPr>
+          <w:rStyle w:val="VerbatimChar"/>
+        </w:rPr>
+        <w:t>lifeExp</w:t>
+      </w:r>
+      <w:proofErr w:type="spellEnd"/>
+      <w:r>
+        <w:rPr>
+          <w:rStyle w:val="VerbatimChar"/>
+        </w:rPr>
+        <w:t xml:space="preserve">     pop </w:t>
+      </w:r>
+      <w:proofErr w:type="spellStart"/>
+      <w:r>
+        <w:rPr>
+          <w:rStyle w:val="VerbatimChar"/>
+        </w:rPr>
+        <w:t>gdpPercap</w:t>
+      </w:r>
+      <w:proofErr w:type="spellEnd"/>
+      <w:r>
+        <w:rPr>
+          <w:rStyle w:val="VerbatimChar"/>
+        </w:rPr>
+        <w:t xml:space="preserve">          </w:t>
+      </w:r>
+      <w:proofErr w:type="spellStart"/>
+      <w:r>
+        <w:rPr>
+          <w:rStyle w:val="VerbatimChar"/>
+        </w:rPr>
+        <w:t>gdp</w:t>
+      </w:r>
+      <w:proofErr w:type="spellEnd"/>
       <w:r>
         <w:br/>
       </w:r>
@@ -3659,7 +4102,13 @@
         <w:pStyle w:val="FirstParagraph"/>
       </w:pPr>
       <w:r>
-        <w:t>Since there aren’t any data from 2017 the function only return 5 rows,</w:t>
+        <w:t xml:space="preserve">Since there aren’t any data from 2017 the function only </w:t>
+      </w:r>
+      <w:r>
+        <w:t>returns</w:t>
+      </w:r>
+      <w:r>
+        <w:t xml:space="preserve"> 5 rows,</w:t>
       </w:r>
     </w:p>
     <w:p>
@@ -3682,9 +4131,31 @@
         <w:spacing w:before="0" w:after="0" w:line="360" w:lineRule="auto"/>
         <w:contextualSpacing/>
         <w:jc w:val="both"/>
-      </w:pPr>
-      <w:r>
-        <w:t>Write a script that loops over each country in the gapminder dataset, tests whether the country starts with a ‘B’ , and print out whether the life expectancy is smaller than 50, between 50 and 70, or greater than 70.</w:t>
+        <w:rPr>
+          <w:i/>
+          <w:iCs/>
+        </w:rPr>
+      </w:pPr>
+      <w:r>
+        <w:rPr>
+          <w:i/>
+          <w:iCs/>
+        </w:rPr>
+        <w:t>Write a script that loops over each country in the gapminder dataset, tests whether the country starts with a ‘B</w:t>
+      </w:r>
+      <w:r>
+        <w:rPr>
+          <w:i/>
+          <w:iCs/>
+        </w:rPr>
+        <w:t>’  and</w:t>
+      </w:r>
+      <w:r>
+        <w:rPr>
+          <w:i/>
+          <w:iCs/>
+        </w:rPr>
+        <w:t xml:space="preserve"> print out whether the life expectancy is smaller than 50, between 50 and 70, or greater than 70.</w:t>
       </w:r>
     </w:p>
     <w:p>
@@ -3696,18 +4167,48 @@
       </w:pPr>
       <w:r>
         <w:lastRenderedPageBreak/>
-        <w:t>I start by creating an object called “mean_life_country”. This object groups by country. It then filters out all rows, where the country does not start with the letter B. Then it summarises by calculating the average life expectancy for each country and creates the column “mean_life”.</w:t>
+        <w:t>I start by creating an object called “</w:t>
+      </w:r>
+      <w:proofErr w:type="spellStart"/>
+      <w:r>
+        <w:t>mean_life_country</w:t>
+      </w:r>
+      <w:proofErr w:type="spellEnd"/>
+      <w:r>
+        <w:t xml:space="preserve">”. This object groups by country. It then filters out all rows, where the country does not start with the letter B. Then it </w:t>
+      </w:r>
+      <w:r>
+        <w:t>summarizes</w:t>
+      </w:r>
+      <w:r>
+        <w:t xml:space="preserve"> by calculating the average life expectancy for each country and creates the column “</w:t>
+      </w:r>
+      <w:proofErr w:type="spellStart"/>
+      <w:r>
+        <w:t>mean_life</w:t>
+      </w:r>
+      <w:proofErr w:type="spellEnd"/>
+      <w:r>
+        <w:t>”.</w:t>
       </w:r>
     </w:p>
     <w:p>
       <w:pPr>
         <w:pStyle w:val="SourceCode"/>
       </w:pPr>
-      <w:r>
-        <w:rPr>
-          <w:rStyle w:val="NormalTok"/>
-        </w:rPr>
-        <w:t>mean_life_country &lt;-</w:t>
+      <w:proofErr w:type="spellStart"/>
+      <w:r>
+        <w:rPr>
+          <w:rStyle w:val="NormalTok"/>
+        </w:rPr>
+        <w:t>mean_life_country</w:t>
+      </w:r>
+      <w:proofErr w:type="spellEnd"/>
+      <w:r>
+        <w:rPr>
+          <w:rStyle w:val="NormalTok"/>
+        </w:rPr>
+        <w:t xml:space="preserve"> &lt;-</w:t>
       </w:r>
       <w:r>
         <w:rPr>
@@ -3737,7 +4238,21 @@
         <w:rPr>
           <w:rStyle w:val="CommentTok"/>
         </w:rPr>
-        <w:t>#Create a new object called "mean_life_country"</w:t>
+        <w:t>#Create a new object called "</w:t>
+      </w:r>
+      <w:proofErr w:type="spellStart"/>
+      <w:r>
+        <w:rPr>
+          <w:rStyle w:val="CommentTok"/>
+        </w:rPr>
+        <w:t>mean_life_country</w:t>
+      </w:r>
+      <w:proofErr w:type="spellEnd"/>
+      <w:r>
+        <w:rPr>
+          <w:rStyle w:val="CommentTok"/>
+        </w:rPr>
+        <w:t>"</w:t>
       </w:r>
       <w:r>
         <w:br/>
@@ -3799,12 +4314,14 @@
         </w:rPr>
         <w:t>(</w:t>
       </w:r>
+      <w:proofErr w:type="spellStart"/>
       <w:r>
         <w:rPr>
           <w:rStyle w:val="KeywordTok"/>
         </w:rPr>
         <w:t>str_detect</w:t>
       </w:r>
+      <w:proofErr w:type="spellEnd"/>
       <w:r>
         <w:rPr>
           <w:rStyle w:val="NormalTok"/>
@@ -3862,11 +4379,19 @@
         </w:rPr>
         <w:t>(</w:t>
       </w:r>
+      <w:proofErr w:type="spellStart"/>
       <w:r>
         <w:rPr>
           <w:rStyle w:val="DataTypeTok"/>
         </w:rPr>
-        <w:t>mean_life =</w:t>
+        <w:t>mean_life</w:t>
+      </w:r>
+      <w:proofErr w:type="spellEnd"/>
+      <w:r>
+        <w:rPr>
+          <w:rStyle w:val="DataTypeTok"/>
+        </w:rPr>
+        <w:t xml:space="preserve"> =</w:t>
       </w:r>
       <w:r>
         <w:rPr>
@@ -3884,13 +4409,41 @@
         <w:rPr>
           <w:rStyle w:val="NormalTok"/>
         </w:rPr>
-        <w:t xml:space="preserve">(lifeExp)) </w:t>
+        <w:t>(</w:t>
+      </w:r>
+      <w:proofErr w:type="spellStart"/>
+      <w:r>
+        <w:rPr>
+          <w:rStyle w:val="NormalTok"/>
+        </w:rPr>
+        <w:t>lifeExp</w:t>
+      </w:r>
+      <w:proofErr w:type="spellEnd"/>
+      <w:r>
+        <w:rPr>
+          <w:rStyle w:val="NormalTok"/>
+        </w:rPr>
+        <w:t xml:space="preserve">)) </w:t>
       </w:r>
       <w:r>
         <w:rPr>
           <w:rStyle w:val="CommentTok"/>
         </w:rPr>
-        <w:t>#create a new column called "mean_life"</w:t>
+        <w:t>#create a new column called "</w:t>
+      </w:r>
+      <w:proofErr w:type="spellStart"/>
+      <w:r>
+        <w:rPr>
+          <w:rStyle w:val="CommentTok"/>
+        </w:rPr>
+        <w:t>mean_life</w:t>
+      </w:r>
+      <w:proofErr w:type="spellEnd"/>
+      <w:r>
+        <w:rPr>
+          <w:rStyle w:val="CommentTok"/>
+        </w:rPr>
+        <w:t>"</w:t>
       </w:r>
     </w:p>
     <w:p>
@@ -3912,7 +4465,15 @@
         <w:jc w:val="both"/>
       </w:pPr>
       <w:r>
-        <w:t>I then create a new csv document which contains the previous object. Then I set the value of the object “mean_life_country” to be the csv file.</w:t>
+        <w:t>I then create a new csv document which contains the previous object. Then I set the value of the object “</w:t>
+      </w:r>
+      <w:proofErr w:type="spellStart"/>
+      <w:r>
+        <w:t>mean_life_country</w:t>
+      </w:r>
+      <w:proofErr w:type="spellEnd"/>
+      <w:r>
+        <w:t>” to be the csv file.</w:t>
       </w:r>
     </w:p>
     <w:p>
@@ -3929,7 +4490,21 @@
         <w:rPr>
           <w:rStyle w:val="NormalTok"/>
         </w:rPr>
-        <w:t xml:space="preserve">(mean_life_country, </w:t>
+        <w:t>(</w:t>
+      </w:r>
+      <w:proofErr w:type="spellStart"/>
+      <w:r>
+        <w:rPr>
+          <w:rStyle w:val="NormalTok"/>
+        </w:rPr>
+        <w:t>mean_life_country</w:t>
+      </w:r>
+      <w:proofErr w:type="spellEnd"/>
+      <w:r>
+        <w:rPr>
+          <w:rStyle w:val="NormalTok"/>
+        </w:rPr>
+        <w:t xml:space="preserve">, </w:t>
       </w:r>
       <w:r>
         <w:rPr>
@@ -3952,11 +4527,19 @@
       <w:r>
         <w:br/>
       </w:r>
-      <w:r>
-        <w:rPr>
-          <w:rStyle w:val="NormalTok"/>
-        </w:rPr>
-        <w:t>mean_life_country &lt;-</w:t>
+      <w:proofErr w:type="spellStart"/>
+      <w:r>
+        <w:rPr>
+          <w:rStyle w:val="NormalTok"/>
+        </w:rPr>
+        <w:t>mean_life_country</w:t>
+      </w:r>
+      <w:proofErr w:type="spellEnd"/>
+      <w:r>
+        <w:rPr>
+          <w:rStyle w:val="NormalTok"/>
+        </w:rPr>
+        <w:t xml:space="preserve"> &lt;-</w:t>
       </w:r>
       <w:r>
         <w:rPr>
@@ -3992,7 +4575,21 @@
         <w:rPr>
           <w:rStyle w:val="CommentTok"/>
         </w:rPr>
-        <w:t>#let the object "mean_life_country" contain the csv file</w:t>
+        <w:t>#let the object "</w:t>
+      </w:r>
+      <w:proofErr w:type="spellStart"/>
+      <w:r>
+        <w:rPr>
+          <w:rStyle w:val="CommentTok"/>
+        </w:rPr>
+        <w:t>mean_life_country</w:t>
+      </w:r>
+      <w:proofErr w:type="spellEnd"/>
+      <w:r>
+        <w:rPr>
+          <w:rStyle w:val="CommentTok"/>
+        </w:rPr>
+        <w:t>" contain the csv file</w:t>
       </w:r>
     </w:p>
     <w:p>
@@ -4003,7 +4600,53 @@
         <w:jc w:val="both"/>
       </w:pPr>
       <w:r>
-        <w:t>I then loop through each country in my csv file. I get the value of the column “mean_life” and store it in a new object called “mean_life_i”. Lastly I use if-else statements to check if the value of “mean_life_i” is smaller than 50, between 50 and 70, or above 70. It then prints out the value of the country (i) and the value of “mean_life_i”.</w:t>
+        <w:t>I then loop through each country in my csv file. I get the value of the column “</w:t>
+      </w:r>
+      <w:proofErr w:type="spellStart"/>
+      <w:r>
+        <w:t>mean_life</w:t>
+      </w:r>
+      <w:proofErr w:type="spellEnd"/>
+      <w:r>
+        <w:t>” and store it in a new object called “</w:t>
+      </w:r>
+      <w:proofErr w:type="spellStart"/>
+      <w:r>
+        <w:t>mean_life_i</w:t>
+      </w:r>
+      <w:proofErr w:type="spellEnd"/>
+      <w:r>
+        <w:t xml:space="preserve">”. </w:t>
+      </w:r>
+      <w:r>
+        <w:t>Lastly,</w:t>
+      </w:r>
+      <w:r>
+        <w:t xml:space="preserve"> I use if-else statements to check if the value of “</w:t>
+      </w:r>
+      <w:proofErr w:type="spellStart"/>
+      <w:r>
+        <w:t>mean_life_i</w:t>
+      </w:r>
+      <w:proofErr w:type="spellEnd"/>
+      <w:r>
+        <w:t>” is smaller than 50, between 50 and 70, or above 70. It then prints out the value of the country (</w:t>
+      </w:r>
+      <w:proofErr w:type="spellStart"/>
+      <w:r>
+        <w:t>i</w:t>
+      </w:r>
+      <w:proofErr w:type="spellEnd"/>
+      <w:r>
+        <w:t>) and the value of “</w:t>
+      </w:r>
+      <w:proofErr w:type="spellStart"/>
+      <w:r>
+        <w:t>mean_life_i</w:t>
+      </w:r>
+      <w:proofErr w:type="spellEnd"/>
+      <w:r>
+        <w:t>”.</w:t>
       </w:r>
     </w:p>
     <w:p>
@@ -4020,7 +4663,21 @@
         <w:rPr>
           <w:rStyle w:val="NormalTok"/>
         </w:rPr>
-        <w:t xml:space="preserve"> (i </w:t>
+        <w:t xml:space="preserve"> (</w:t>
+      </w:r>
+      <w:proofErr w:type="spellStart"/>
+      <w:r>
+        <w:rPr>
+          <w:rStyle w:val="NormalTok"/>
+        </w:rPr>
+        <w:t>i</w:t>
+      </w:r>
+      <w:proofErr w:type="spellEnd"/>
+      <w:r>
+        <w:rPr>
+          <w:rStyle w:val="NormalTok"/>
+        </w:rPr>
+        <w:t xml:space="preserve"> </w:t>
       </w:r>
       <w:r>
         <w:rPr>
@@ -4032,7 +4689,14 @@
         <w:rPr>
           <w:rStyle w:val="NormalTok"/>
         </w:rPr>
-        <w:t xml:space="preserve"> mean_life_country</w:t>
+        <w:t xml:space="preserve"> </w:t>
+      </w:r>
+      <w:proofErr w:type="spellStart"/>
+      <w:r>
+        <w:rPr>
+          <w:rStyle w:val="NormalTok"/>
+        </w:rPr>
+        <w:t>mean_life_country</w:t>
       </w:r>
       <w:r>
         <w:rPr>
@@ -4044,13 +4708,34 @@
         <w:rPr>
           <w:rStyle w:val="NormalTok"/>
         </w:rPr>
-        <w:t xml:space="preserve">country) { </w:t>
+        <w:t>country</w:t>
+      </w:r>
+      <w:proofErr w:type="spellEnd"/>
+      <w:r>
+        <w:rPr>
+          <w:rStyle w:val="NormalTok"/>
+        </w:rPr>
+        <w:t xml:space="preserve">) { </w:t>
       </w:r>
       <w:r>
         <w:rPr>
           <w:rStyle w:val="CommentTok"/>
         </w:rPr>
-        <w:t>#for every country in "mean_life_country"</w:t>
+        <w:t>#for every country in "</w:t>
+      </w:r>
+      <w:proofErr w:type="spellStart"/>
+      <w:r>
+        <w:rPr>
+          <w:rStyle w:val="CommentTok"/>
+        </w:rPr>
+        <w:t>mean_life_country</w:t>
+      </w:r>
+      <w:proofErr w:type="spellEnd"/>
+      <w:r>
+        <w:rPr>
+          <w:rStyle w:val="CommentTok"/>
+        </w:rPr>
+        <w:t>"</w:t>
       </w:r>
       <w:r>
         <w:br/>
@@ -4068,19 +4753,48 @@
         <w:rPr>
           <w:rStyle w:val="NormalTok"/>
         </w:rPr>
-        <w:t xml:space="preserve">  mean_life_i &lt;-</w:t>
-      </w:r>
-      <w:r>
-        <w:rPr>
-          <w:rStyle w:val="StringTok"/>
-        </w:rPr>
-        <w:t xml:space="preserve"> </w:t>
-      </w:r>
-      <w:r>
-        <w:rPr>
-          <w:rStyle w:val="NormalTok"/>
-        </w:rPr>
-        <w:t>mean_life_country[mean_life_country</w:t>
+        <w:t xml:space="preserve">  </w:t>
+      </w:r>
+      <w:proofErr w:type="spellStart"/>
+      <w:r>
+        <w:rPr>
+          <w:rStyle w:val="NormalTok"/>
+        </w:rPr>
+        <w:t>mean_life_i</w:t>
+      </w:r>
+      <w:proofErr w:type="spellEnd"/>
+      <w:r>
+        <w:rPr>
+          <w:rStyle w:val="NormalTok"/>
+        </w:rPr>
+        <w:t xml:space="preserve"> &lt;-</w:t>
+      </w:r>
+      <w:r>
+        <w:rPr>
+          <w:rStyle w:val="StringTok"/>
+        </w:rPr>
+        <w:t xml:space="preserve"> </w:t>
+      </w:r>
+      <w:proofErr w:type="spellStart"/>
+      <w:r>
+        <w:rPr>
+          <w:rStyle w:val="NormalTok"/>
+        </w:rPr>
+        <w:t>mean_life_country</w:t>
+      </w:r>
+      <w:proofErr w:type="spellEnd"/>
+      <w:r>
+        <w:rPr>
+          <w:rStyle w:val="NormalTok"/>
+        </w:rPr>
+        <w:t>[</w:t>
+      </w:r>
+      <w:proofErr w:type="spellStart"/>
+      <w:r>
+        <w:rPr>
+          <w:rStyle w:val="NormalTok"/>
+        </w:rPr>
+        <w:t>mean_life_country</w:t>
       </w:r>
       <w:r>
         <w:rPr>
@@ -4092,7 +4806,14 @@
         <w:rPr>
           <w:rStyle w:val="NormalTok"/>
         </w:rPr>
-        <w:t xml:space="preserve">country </w:t>
+        <w:t>country</w:t>
+      </w:r>
+      <w:proofErr w:type="spellEnd"/>
+      <w:r>
+        <w:rPr>
+          <w:rStyle w:val="NormalTok"/>
+        </w:rPr>
+        <w:t xml:space="preserve"> </w:t>
       </w:r>
       <w:r>
         <w:rPr>
@@ -4106,17 +4827,39 @@
         </w:rPr>
         <w:t xml:space="preserve"> </w:t>
       </w:r>
-      <w:r>
-        <w:rPr>
-          <w:rStyle w:val="NormalTok"/>
-        </w:rPr>
-        <w:t xml:space="preserve">i, </w:t>
-      </w:r>
-      <w:r>
-        <w:rPr>
-          <w:rStyle w:val="StringTok"/>
-        </w:rPr>
-        <w:t>"mean_life"</w:t>
+      <w:proofErr w:type="spellStart"/>
+      <w:r>
+        <w:rPr>
+          <w:rStyle w:val="NormalTok"/>
+        </w:rPr>
+        <w:t>i</w:t>
+      </w:r>
+      <w:proofErr w:type="spellEnd"/>
+      <w:r>
+        <w:rPr>
+          <w:rStyle w:val="NormalTok"/>
+        </w:rPr>
+        <w:t xml:space="preserve">, </w:t>
+      </w:r>
+      <w:r>
+        <w:rPr>
+          <w:rStyle w:val="StringTok"/>
+        </w:rPr>
+        <w:t>"</w:t>
+      </w:r>
+      <w:proofErr w:type="spellStart"/>
+      <w:r>
+        <w:rPr>
+          <w:rStyle w:val="StringTok"/>
+        </w:rPr>
+        <w:t>mean_life</w:t>
+      </w:r>
+      <w:proofErr w:type="spellEnd"/>
+      <w:r>
+        <w:rPr>
+          <w:rStyle w:val="StringTok"/>
+        </w:rPr>
+        <w:t>"</w:t>
       </w:r>
       <w:r>
         <w:rPr>
@@ -4128,7 +4871,49 @@
         <w:rPr>
           <w:rStyle w:val="CommentTok"/>
         </w:rPr>
-        <w:t xml:space="preserve">#create an object called "mean_life_i, which is a subvector of "mean_life_country" </w:t>
+        <w:t>#create an object called "</w:t>
+      </w:r>
+      <w:proofErr w:type="spellStart"/>
+      <w:r>
+        <w:rPr>
+          <w:rStyle w:val="CommentTok"/>
+        </w:rPr>
+        <w:t>mean_life_i</w:t>
+      </w:r>
+      <w:proofErr w:type="spellEnd"/>
+      <w:r>
+        <w:rPr>
+          <w:rStyle w:val="CommentTok"/>
+        </w:rPr>
+        <w:t xml:space="preserve">, which is a </w:t>
+      </w:r>
+      <w:proofErr w:type="spellStart"/>
+      <w:r>
+        <w:rPr>
+          <w:rStyle w:val="CommentTok"/>
+        </w:rPr>
+        <w:t>subvector</w:t>
+      </w:r>
+      <w:proofErr w:type="spellEnd"/>
+      <w:r>
+        <w:rPr>
+          <w:rStyle w:val="CommentTok"/>
+        </w:rPr>
+        <w:t xml:space="preserve"> of "</w:t>
+      </w:r>
+      <w:proofErr w:type="spellStart"/>
+      <w:r>
+        <w:rPr>
+          <w:rStyle w:val="CommentTok"/>
+        </w:rPr>
+        <w:t>mean_life_country</w:t>
+      </w:r>
+      <w:proofErr w:type="spellEnd"/>
+      <w:r>
+        <w:rPr>
+          <w:rStyle w:val="CommentTok"/>
+        </w:rPr>
+        <w:t xml:space="preserve">" </w:t>
       </w:r>
       <w:r>
         <w:br/>
@@ -4158,7 +4943,21 @@
         <w:rPr>
           <w:rStyle w:val="NormalTok"/>
         </w:rPr>
-        <w:t xml:space="preserve">(mean_life_i </w:t>
+        <w:t>(</w:t>
+      </w:r>
+      <w:proofErr w:type="spellStart"/>
+      <w:r>
+        <w:rPr>
+          <w:rStyle w:val="NormalTok"/>
+        </w:rPr>
+        <w:t>mean_life_i</w:t>
+      </w:r>
+      <w:proofErr w:type="spellEnd"/>
+      <w:r>
+        <w:rPr>
+          <w:rStyle w:val="NormalTok"/>
+        </w:rPr>
+        <w:t xml:space="preserve"> </w:t>
       </w:r>
       <w:r>
         <w:rPr>
@@ -4188,7 +4987,35 @@
         <w:rPr>
           <w:rStyle w:val="CommentTok"/>
         </w:rPr>
-        <w:t>#if "mean_life_i i smaller than 50</w:t>
+        <w:t>#if "</w:t>
+      </w:r>
+      <w:proofErr w:type="spellStart"/>
+      <w:r>
+        <w:rPr>
+          <w:rStyle w:val="CommentTok"/>
+        </w:rPr>
+        <w:t>mean_life_i</w:t>
+      </w:r>
+      <w:proofErr w:type="spellEnd"/>
+      <w:r>
+        <w:rPr>
+          <w:rStyle w:val="CommentTok"/>
+        </w:rPr>
+        <w:t xml:space="preserve"> </w:t>
+      </w:r>
+      <w:proofErr w:type="spellStart"/>
+      <w:r>
+        <w:rPr>
+          <w:rStyle w:val="CommentTok"/>
+        </w:rPr>
+        <w:t>i</w:t>
+      </w:r>
+      <w:proofErr w:type="spellEnd"/>
+      <w:r>
+        <w:rPr>
+          <w:rStyle w:val="CommentTok"/>
+        </w:rPr>
+        <w:t xml:space="preserve"> smaller than 50</w:t>
       </w:r>
       <w:r>
         <w:br/>
@@ -4221,7 +5048,21 @@
         <w:rPr>
           <w:rStyle w:val="NormalTok"/>
         </w:rPr>
-        <w:t xml:space="preserve">, i, </w:t>
+        <w:t xml:space="preserve">, </w:t>
+      </w:r>
+      <w:proofErr w:type="spellStart"/>
+      <w:r>
+        <w:rPr>
+          <w:rStyle w:val="NormalTok"/>
+        </w:rPr>
+        <w:t>i</w:t>
+      </w:r>
+      <w:proofErr w:type="spellEnd"/>
+      <w:r>
+        <w:rPr>
+          <w:rStyle w:val="NormalTok"/>
+        </w:rPr>
+        <w:t xml:space="preserve">, </w:t>
       </w:r>
       <w:r>
         <w:rPr>
@@ -4245,7 +5086,21 @@
         <w:rPr>
           <w:rStyle w:val="NormalTok"/>
         </w:rPr>
-        <w:t>,mean_life_i,</w:t>
+        <w:t>,</w:t>
+      </w:r>
+      <w:proofErr w:type="spellStart"/>
+      <w:r>
+        <w:rPr>
+          <w:rStyle w:val="NormalTok"/>
+        </w:rPr>
+        <w:t>mean_life_i</w:t>
+      </w:r>
+      <w:proofErr w:type="spellEnd"/>
+      <w:r>
+        <w:rPr>
+          <w:rStyle w:val="NormalTok"/>
+        </w:rPr>
+        <w:t>,</w:t>
       </w:r>
       <w:r>
         <w:rPr>
@@ -4317,7 +5172,21 @@
         <w:rPr>
           <w:rStyle w:val="NormalTok"/>
         </w:rPr>
-        <w:t xml:space="preserve"> (mean_life_i </w:t>
+        <w:t xml:space="preserve"> (</w:t>
+      </w:r>
+      <w:proofErr w:type="spellStart"/>
+      <w:r>
+        <w:rPr>
+          <w:rStyle w:val="NormalTok"/>
+        </w:rPr>
+        <w:t>mean_life_i</w:t>
+      </w:r>
+      <w:proofErr w:type="spellEnd"/>
+      <w:r>
+        <w:rPr>
+          <w:rStyle w:val="NormalTok"/>
+        </w:rPr>
+        <w:t xml:space="preserve"> </w:t>
       </w:r>
       <w:r>
         <w:rPr>
@@ -4355,11 +5224,19 @@
         </w:rPr>
         <w:t xml:space="preserve"> </w:t>
       </w:r>
-      <w:r>
-        <w:rPr>
-          <w:rStyle w:val="NormalTok"/>
-        </w:rPr>
-        <w:t xml:space="preserve">mean_life_i </w:t>
+      <w:proofErr w:type="spellStart"/>
+      <w:r>
+        <w:rPr>
+          <w:rStyle w:val="NormalTok"/>
+        </w:rPr>
+        <w:t>mean_life_i</w:t>
+      </w:r>
+      <w:proofErr w:type="spellEnd"/>
+      <w:r>
+        <w:rPr>
+          <w:rStyle w:val="NormalTok"/>
+        </w:rPr>
+        <w:t xml:space="preserve"> </w:t>
       </w:r>
       <w:r>
         <w:rPr>
@@ -4389,7 +5266,21 @@
         <w:rPr>
           <w:rStyle w:val="CommentTok"/>
         </w:rPr>
-        <w:t>#if "mean_life_i" is larger than 50 and smaller than 70</w:t>
+        <w:t>#if "</w:t>
+      </w:r>
+      <w:proofErr w:type="spellStart"/>
+      <w:r>
+        <w:rPr>
+          <w:rStyle w:val="CommentTok"/>
+        </w:rPr>
+        <w:t>mean_life_i</w:t>
+      </w:r>
+      <w:proofErr w:type="spellEnd"/>
+      <w:r>
+        <w:rPr>
+          <w:rStyle w:val="CommentTok"/>
+        </w:rPr>
+        <w:t>" is larger than 50 and smaller than 70</w:t>
       </w:r>
       <w:r>
         <w:br/>
@@ -4422,7 +5313,21 @@
         <w:rPr>
           <w:rStyle w:val="NormalTok"/>
         </w:rPr>
-        <w:t xml:space="preserve">, i, </w:t>
+        <w:t xml:space="preserve">, </w:t>
+      </w:r>
+      <w:proofErr w:type="spellStart"/>
+      <w:r>
+        <w:rPr>
+          <w:rStyle w:val="NormalTok"/>
+        </w:rPr>
+        <w:t>i</w:t>
+      </w:r>
+      <w:proofErr w:type="spellEnd"/>
+      <w:r>
+        <w:rPr>
+          <w:rStyle w:val="NormalTok"/>
+        </w:rPr>
+        <w:t xml:space="preserve">, </w:t>
       </w:r>
       <w:r>
         <w:rPr>
@@ -4446,7 +5351,21 @@
         <w:rPr>
           <w:rStyle w:val="NormalTok"/>
         </w:rPr>
-        <w:t>,mean_life_i,</w:t>
+        <w:t>,</w:t>
+      </w:r>
+      <w:proofErr w:type="spellStart"/>
+      <w:r>
+        <w:rPr>
+          <w:rStyle w:val="NormalTok"/>
+        </w:rPr>
+        <w:t>mean_life_i</w:t>
+      </w:r>
+      <w:proofErr w:type="spellEnd"/>
+      <w:r>
+        <w:rPr>
+          <w:rStyle w:val="NormalTok"/>
+        </w:rPr>
+        <w:t>,</w:t>
       </w:r>
       <w:r>
         <w:rPr>
@@ -4512,7 +5431,21 @@
         <w:rPr>
           <w:rStyle w:val="CommentTok"/>
         </w:rPr>
-        <w:t>#if "mean_life_i" is larger than 70</w:t>
+        <w:t>#if "</w:t>
+      </w:r>
+      <w:proofErr w:type="spellStart"/>
+      <w:r>
+        <w:rPr>
+          <w:rStyle w:val="CommentTok"/>
+        </w:rPr>
+        <w:t>mean_life_i</w:t>
+      </w:r>
+      <w:proofErr w:type="spellEnd"/>
+      <w:r>
+        <w:rPr>
+          <w:rStyle w:val="CommentTok"/>
+        </w:rPr>
+        <w:t>" is larger than 70</w:t>
       </w:r>
       <w:r>
         <w:br/>
@@ -4545,7 +5478,21 @@
         <w:rPr>
           <w:rStyle w:val="NormalTok"/>
         </w:rPr>
-        <w:t xml:space="preserve">, i, </w:t>
+        <w:t xml:space="preserve">, </w:t>
+      </w:r>
+      <w:proofErr w:type="spellStart"/>
+      <w:r>
+        <w:rPr>
+          <w:rStyle w:val="NormalTok"/>
+        </w:rPr>
+        <w:t>i</w:t>
+      </w:r>
+      <w:proofErr w:type="spellEnd"/>
+      <w:r>
+        <w:rPr>
+          <w:rStyle w:val="NormalTok"/>
+        </w:rPr>
+        <w:t xml:space="preserve">, </w:t>
       </w:r>
       <w:r>
         <w:rPr>
@@ -4569,7 +5516,21 @@
         <w:rPr>
           <w:rStyle w:val="NormalTok"/>
         </w:rPr>
-        <w:t>,mean_life_i,</w:t>
+        <w:t>,</w:t>
+      </w:r>
+      <w:proofErr w:type="spellStart"/>
+      <w:r>
+        <w:rPr>
+          <w:rStyle w:val="NormalTok"/>
+        </w:rPr>
+        <w:t>mean_life_i</w:t>
+      </w:r>
+      <w:proofErr w:type="spellEnd"/>
+      <w:r>
+        <w:rPr>
+          <w:rStyle w:val="NormalTok"/>
+        </w:rPr>
+        <w:t>,</w:t>
       </w:r>
       <w:r>
         <w:rPr>
@@ -4754,8 +5715,16 @@
         <w:spacing w:before="0" w:after="0" w:line="360" w:lineRule="auto"/>
         <w:contextualSpacing/>
         <w:jc w:val="both"/>
-      </w:pPr>
-      <w:r>
+        <w:rPr>
+          <w:i/>
+          <w:iCs/>
+        </w:rPr>
+      </w:pPr>
+      <w:r>
+        <w:rPr>
+          <w:i/>
+          <w:iCs/>
+        </w:rPr>
         <w:t>Write a script that loops over each country in the gapminder dataset, tests whether the country starts with a ‘M’ and graphs life expectancy against time (using plot() function) as a line graph if the mean life expectancy is under 50 years.</w:t>
       </w:r>
     </w:p>
@@ -4778,18 +5747,40 @@
         <w:jc w:val="both"/>
       </w:pPr>
       <w:r>
-        <w:t>The first csv file (country_m) filters out all countries, where the first letter is “M”.This will be used for plotting.</w:t>
+        <w:t>The first csv file (</w:t>
+      </w:r>
+      <w:proofErr w:type="spellStart"/>
+      <w:r>
+        <w:t>country_m</w:t>
+      </w:r>
+      <w:proofErr w:type="spellEnd"/>
+      <w:r>
+        <w:t>) filters out all countries, where the first letter is “M”.</w:t>
+      </w:r>
+      <w:r>
+        <w:t xml:space="preserve"> </w:t>
+      </w:r>
+      <w:r>
+        <w:t>This will be used for plotting.</w:t>
       </w:r>
     </w:p>
     <w:p>
       <w:pPr>
         <w:pStyle w:val="SourceCode"/>
       </w:pPr>
-      <w:r>
-        <w:rPr>
-          <w:rStyle w:val="NormalTok"/>
-        </w:rPr>
-        <w:t>country_m &lt;-</w:t>
+      <w:proofErr w:type="spellStart"/>
+      <w:r>
+        <w:rPr>
+          <w:rStyle w:val="NormalTok"/>
+        </w:rPr>
+        <w:t>country_m</w:t>
+      </w:r>
+      <w:proofErr w:type="spellEnd"/>
+      <w:r>
+        <w:rPr>
+          <w:rStyle w:val="NormalTok"/>
+        </w:rPr>
+        <w:t xml:space="preserve"> &lt;-</w:t>
       </w:r>
       <w:r>
         <w:rPr>
@@ -4819,7 +5810,21 @@
         <w:rPr>
           <w:rStyle w:val="CommentTok"/>
         </w:rPr>
-        <w:t>#Create a new object called "country_m"</w:t>
+        <w:t>#Create a new object called "</w:t>
+      </w:r>
+      <w:proofErr w:type="spellStart"/>
+      <w:r>
+        <w:rPr>
+          <w:rStyle w:val="CommentTok"/>
+        </w:rPr>
+        <w:t>country_m</w:t>
+      </w:r>
+      <w:proofErr w:type="spellEnd"/>
+      <w:r>
+        <w:rPr>
+          <w:rStyle w:val="CommentTok"/>
+        </w:rPr>
+        <w:t>"</w:t>
       </w:r>
       <w:r>
         <w:br/>
@@ -4881,12 +5886,14 @@
         </w:rPr>
         <w:t>(</w:t>
       </w:r>
+      <w:proofErr w:type="spellStart"/>
       <w:r>
         <w:rPr>
           <w:rStyle w:val="KeywordTok"/>
         </w:rPr>
         <w:t>str_detect</w:t>
       </w:r>
+      <w:proofErr w:type="spellEnd"/>
       <w:r>
         <w:rPr>
           <w:rStyle w:val="NormalTok"/>
@@ -4933,7 +5940,21 @@
         <w:rPr>
           <w:rStyle w:val="NormalTok"/>
         </w:rPr>
-        <w:t xml:space="preserve">(country_m, </w:t>
+        <w:t>(</w:t>
+      </w:r>
+      <w:proofErr w:type="spellStart"/>
+      <w:r>
+        <w:rPr>
+          <w:rStyle w:val="NormalTok"/>
+        </w:rPr>
+        <w:t>country_m</w:t>
+      </w:r>
+      <w:proofErr w:type="spellEnd"/>
+      <w:r>
+        <w:rPr>
+          <w:rStyle w:val="NormalTok"/>
+        </w:rPr>
+        <w:t xml:space="preserve">, </w:t>
       </w:r>
       <w:r>
         <w:rPr>
@@ -4960,7 +5981,21 @@
         <w:rPr>
           <w:rStyle w:val="NormalTok"/>
         </w:rPr>
-        <w:t xml:space="preserve">  country_m &lt;-</w:t>
+        <w:t xml:space="preserve">  </w:t>
+      </w:r>
+      <w:proofErr w:type="spellStart"/>
+      <w:r>
+        <w:rPr>
+          <w:rStyle w:val="NormalTok"/>
+        </w:rPr>
+        <w:t>country_m</w:t>
+      </w:r>
+      <w:proofErr w:type="spellEnd"/>
+      <w:r>
+        <w:rPr>
+          <w:rStyle w:val="NormalTok"/>
+        </w:rPr>
+        <w:t xml:space="preserve"> &lt;-</w:t>
       </w:r>
       <w:r>
         <w:rPr>
@@ -4996,7 +6031,21 @@
         <w:rPr>
           <w:rStyle w:val="CommentTok"/>
         </w:rPr>
-        <w:t>#let the object "country_m" contain the csv file</w:t>
+        <w:t>#let the object "</w:t>
+      </w:r>
+      <w:proofErr w:type="spellStart"/>
+      <w:r>
+        <w:rPr>
+          <w:rStyle w:val="CommentTok"/>
+        </w:rPr>
+        <w:t>country_m</w:t>
+      </w:r>
+      <w:proofErr w:type="spellEnd"/>
+      <w:r>
+        <w:rPr>
+          <w:rStyle w:val="CommentTok"/>
+        </w:rPr>
+        <w:t>" contain the csv file</w:t>
       </w:r>
     </w:p>
     <w:p>
@@ -5007,30 +6056,54 @@
         <w:jc w:val="both"/>
       </w:pPr>
       <w:r>
-        <w:t>The second csv file is a summary of the average life expectancy of each country (based on the previous csv file), with column a called “mean_life”. This will be used in order to check whether the average life expectancy is under 50.</w:t>
+        <w:t>The second csv file is a summary of the average life expectancy of each country (based on the previous csv file), with column a called “</w:t>
+      </w:r>
+      <w:proofErr w:type="spellStart"/>
+      <w:r>
+        <w:t>mean_life</w:t>
+      </w:r>
+      <w:proofErr w:type="spellEnd"/>
+      <w:r>
+        <w:t>”. This will be used in order to check whether the average life expectancy is under 50.</w:t>
       </w:r>
     </w:p>
     <w:p>
       <w:pPr>
         <w:pStyle w:val="SourceCode"/>
       </w:pPr>
-      <w:r>
-        <w:rPr>
-          <w:rStyle w:val="NormalTok"/>
-        </w:rPr>
-        <w:t>mean_life_country_m &lt;-</w:t>
-      </w:r>
-      <w:r>
-        <w:rPr>
-          <w:rStyle w:val="StringTok"/>
-        </w:rPr>
-        <w:t xml:space="preserve"> </w:t>
-      </w:r>
-      <w:r>
-        <w:rPr>
-          <w:rStyle w:val="NormalTok"/>
-        </w:rPr>
-        <w:t xml:space="preserve">country_m </w:t>
+      <w:proofErr w:type="spellStart"/>
+      <w:r>
+        <w:rPr>
+          <w:rStyle w:val="NormalTok"/>
+        </w:rPr>
+        <w:t>mean_life_country_m</w:t>
+      </w:r>
+      <w:proofErr w:type="spellEnd"/>
+      <w:r>
+        <w:rPr>
+          <w:rStyle w:val="NormalTok"/>
+        </w:rPr>
+        <w:t xml:space="preserve"> &lt;-</w:t>
+      </w:r>
+      <w:r>
+        <w:rPr>
+          <w:rStyle w:val="StringTok"/>
+        </w:rPr>
+        <w:t xml:space="preserve"> </w:t>
+      </w:r>
+      <w:proofErr w:type="spellStart"/>
+      <w:r>
+        <w:rPr>
+          <w:rStyle w:val="NormalTok"/>
+        </w:rPr>
+        <w:t>country_m</w:t>
+      </w:r>
+      <w:proofErr w:type="spellEnd"/>
+      <w:r>
+        <w:rPr>
+          <w:rStyle w:val="NormalTok"/>
+        </w:rPr>
+        <w:t xml:space="preserve"> </w:t>
       </w:r>
       <w:r>
         <w:rPr>
@@ -5048,7 +6121,21 @@
         <w:rPr>
           <w:rStyle w:val="CommentTok"/>
         </w:rPr>
-        <w:t>#Create a new object called "mean_life_country_m"</w:t>
+        <w:t>#Create a new object called "</w:t>
+      </w:r>
+      <w:proofErr w:type="spellStart"/>
+      <w:r>
+        <w:rPr>
+          <w:rStyle w:val="CommentTok"/>
+        </w:rPr>
+        <w:t>mean_life_country_m</w:t>
+      </w:r>
+      <w:proofErr w:type="spellEnd"/>
+      <w:r>
+        <w:rPr>
+          <w:rStyle w:val="CommentTok"/>
+        </w:rPr>
+        <w:t>"</w:t>
       </w:r>
       <w:r>
         <w:br/>
@@ -5110,11 +6197,19 @@
         </w:rPr>
         <w:t>(</w:t>
       </w:r>
+      <w:proofErr w:type="spellStart"/>
       <w:r>
         <w:rPr>
           <w:rStyle w:val="DataTypeTok"/>
         </w:rPr>
-        <w:t>mean_life =</w:t>
+        <w:t>mean_life</w:t>
+      </w:r>
+      <w:proofErr w:type="spellEnd"/>
+      <w:r>
+        <w:rPr>
+          <w:rStyle w:val="DataTypeTok"/>
+        </w:rPr>
+        <w:t xml:space="preserve"> =</w:t>
       </w:r>
       <w:r>
         <w:rPr>
@@ -5132,13 +6227,41 @@
         <w:rPr>
           <w:rStyle w:val="NormalTok"/>
         </w:rPr>
-        <w:t xml:space="preserve">(lifeExp)) </w:t>
+        <w:t>(</w:t>
+      </w:r>
+      <w:proofErr w:type="spellStart"/>
+      <w:r>
+        <w:rPr>
+          <w:rStyle w:val="NormalTok"/>
+        </w:rPr>
+        <w:t>lifeExp</w:t>
+      </w:r>
+      <w:proofErr w:type="spellEnd"/>
+      <w:r>
+        <w:rPr>
+          <w:rStyle w:val="NormalTok"/>
+        </w:rPr>
+        <w:t xml:space="preserve">)) </w:t>
       </w:r>
       <w:r>
         <w:rPr>
           <w:rStyle w:val="CommentTok"/>
         </w:rPr>
-        <w:t>#create a new column called "mean_life" with the average life expectancy</w:t>
+        <w:t>#create a new column called "</w:t>
+      </w:r>
+      <w:proofErr w:type="spellStart"/>
+      <w:r>
+        <w:rPr>
+          <w:rStyle w:val="CommentTok"/>
+        </w:rPr>
+        <w:t>mean_life</w:t>
+      </w:r>
+      <w:proofErr w:type="spellEnd"/>
+      <w:r>
+        <w:rPr>
+          <w:rStyle w:val="CommentTok"/>
+        </w:rPr>
+        <w:t>" with the average life expectancy</w:t>
       </w:r>
     </w:p>
     <w:p>
@@ -5173,7 +6296,21 @@
         <w:rPr>
           <w:rStyle w:val="NormalTok"/>
         </w:rPr>
-        <w:t xml:space="preserve">(mean_life_country_m, </w:t>
+        <w:t>(</w:t>
+      </w:r>
+      <w:proofErr w:type="spellStart"/>
+      <w:r>
+        <w:rPr>
+          <w:rStyle w:val="NormalTok"/>
+        </w:rPr>
+        <w:t>mean_life_country_m</w:t>
+      </w:r>
+      <w:proofErr w:type="spellEnd"/>
+      <w:r>
+        <w:rPr>
+          <w:rStyle w:val="NormalTok"/>
+        </w:rPr>
+        <w:t xml:space="preserve">, </w:t>
       </w:r>
       <w:r>
         <w:rPr>
@@ -5200,7 +6337,21 @@
         <w:rPr>
           <w:rStyle w:val="NormalTok"/>
         </w:rPr>
-        <w:t xml:space="preserve">  mean_life_country_m &lt;-</w:t>
+        <w:t xml:space="preserve">  </w:t>
+      </w:r>
+      <w:proofErr w:type="spellStart"/>
+      <w:r>
+        <w:rPr>
+          <w:rStyle w:val="NormalTok"/>
+        </w:rPr>
+        <w:t>mean_life_country_m</w:t>
+      </w:r>
+      <w:proofErr w:type="spellEnd"/>
+      <w:r>
+        <w:rPr>
+          <w:rStyle w:val="NormalTok"/>
+        </w:rPr>
+        <w:t xml:space="preserve"> &lt;-</w:t>
       </w:r>
       <w:r>
         <w:rPr>
@@ -5236,7 +6387,21 @@
         <w:rPr>
           <w:rStyle w:val="CommentTok"/>
         </w:rPr>
-        <w:t>#let the object "mean_life_country" contain the csv file</w:t>
+        <w:t>#let the object "</w:t>
+      </w:r>
+      <w:proofErr w:type="spellStart"/>
+      <w:r>
+        <w:rPr>
+          <w:rStyle w:val="CommentTok"/>
+        </w:rPr>
+        <w:t>mean_life_country</w:t>
+      </w:r>
+      <w:proofErr w:type="spellEnd"/>
+      <w:r>
+        <w:rPr>
+          <w:rStyle w:val="CommentTok"/>
+        </w:rPr>
+        <w:t>" contain the csv file</w:t>
       </w:r>
     </w:p>
     <w:p>
@@ -5247,7 +6412,59 @@
         <w:jc w:val="both"/>
       </w:pPr>
       <w:r>
-        <w:t>I then create a loop, which essentially works as the previous loop. It loops over each country in the csv file “mean_life_country_m”. It then creates an object called “mean_life_i” which is a subvector of “mean_life_m” containing the value of the column “mean_life”“. It then checks whether or not”mean_life_i" is below 50. If this is true it plots out the life expectancy for each year.</w:t>
+        <w:t>I then create a loop, which essentially works as the previous loop. It loops over each country in the csv file “</w:t>
+      </w:r>
+      <w:proofErr w:type="spellStart"/>
+      <w:r>
+        <w:t>mean_life_country_m</w:t>
+      </w:r>
+      <w:proofErr w:type="spellEnd"/>
+      <w:r>
+        <w:t>”. It then creates an object called “</w:t>
+      </w:r>
+      <w:proofErr w:type="spellStart"/>
+      <w:r>
+        <w:t>mean_life_i</w:t>
+      </w:r>
+      <w:proofErr w:type="spellEnd"/>
+      <w:r>
+        <w:t xml:space="preserve">” which is a </w:t>
+      </w:r>
+      <w:r>
+        <w:t>sub vector</w:t>
+      </w:r>
+      <w:r>
+        <w:t xml:space="preserve"> of “</w:t>
+      </w:r>
+      <w:proofErr w:type="spellStart"/>
+      <w:r>
+        <w:t>mean_life_m</w:t>
+      </w:r>
+      <w:proofErr w:type="spellEnd"/>
+      <w:r>
+        <w:t>” containing the value of the column “</w:t>
+      </w:r>
+      <w:proofErr w:type="spellStart"/>
+      <w:r>
+        <w:t>mean_life</w:t>
+      </w:r>
+      <w:proofErr w:type="spellEnd"/>
+      <w:r>
+        <w:t>”. It then checks whether or not</w:t>
+      </w:r>
+      <w:r>
+        <w:t xml:space="preserve"> </w:t>
+      </w:r>
+      <w:r>
+        <w:t>”</w:t>
+      </w:r>
+      <w:proofErr w:type="spellStart"/>
+      <w:r>
+        <w:t>mean_life_i</w:t>
+      </w:r>
+      <w:proofErr w:type="spellEnd"/>
+      <w:r>
+        <w:t>" is below 50. If this is true it plots out the life expectancy for each year.</w:t>
       </w:r>
     </w:p>
     <w:p>
@@ -5264,7 +6481,21 @@
         <w:rPr>
           <w:rStyle w:val="NormalTok"/>
         </w:rPr>
-        <w:t xml:space="preserve"> (i </w:t>
+        <w:t xml:space="preserve"> (</w:t>
+      </w:r>
+      <w:proofErr w:type="spellStart"/>
+      <w:r>
+        <w:rPr>
+          <w:rStyle w:val="NormalTok"/>
+        </w:rPr>
+        <w:t>i</w:t>
+      </w:r>
+      <w:proofErr w:type="spellEnd"/>
+      <w:r>
+        <w:rPr>
+          <w:rStyle w:val="NormalTok"/>
+        </w:rPr>
+        <w:t xml:space="preserve"> </w:t>
       </w:r>
       <w:r>
         <w:rPr>
@@ -5276,7 +6507,14 @@
         <w:rPr>
           <w:rStyle w:val="NormalTok"/>
         </w:rPr>
-        <w:t xml:space="preserve"> mean_life_country_m</w:t>
+        <w:t xml:space="preserve"> </w:t>
+      </w:r>
+      <w:proofErr w:type="spellStart"/>
+      <w:r>
+        <w:rPr>
+          <w:rStyle w:val="NormalTok"/>
+        </w:rPr>
+        <w:t>mean_life_country_m</w:t>
       </w:r>
       <w:r>
         <w:rPr>
@@ -5288,13 +6526,34 @@
         <w:rPr>
           <w:rStyle w:val="NormalTok"/>
         </w:rPr>
-        <w:t xml:space="preserve">country) { </w:t>
+        <w:t>country</w:t>
+      </w:r>
+      <w:proofErr w:type="spellEnd"/>
+      <w:r>
+        <w:rPr>
+          <w:rStyle w:val="NormalTok"/>
+        </w:rPr>
+        <w:t xml:space="preserve">) { </w:t>
       </w:r>
       <w:r>
         <w:rPr>
           <w:rStyle w:val="CommentTok"/>
         </w:rPr>
-        <w:t>#for every country in "mean_life_country"</w:t>
+        <w:t>#for every country in "</w:t>
+      </w:r>
+      <w:proofErr w:type="spellStart"/>
+      <w:r>
+        <w:rPr>
+          <w:rStyle w:val="CommentTok"/>
+        </w:rPr>
+        <w:t>mean_life_country</w:t>
+      </w:r>
+      <w:proofErr w:type="spellEnd"/>
+      <w:r>
+        <w:rPr>
+          <w:rStyle w:val="CommentTok"/>
+        </w:rPr>
+        <w:t>"</w:t>
       </w:r>
       <w:r>
         <w:br/>
@@ -5312,19 +6571,48 @@
         <w:rPr>
           <w:rStyle w:val="NormalTok"/>
         </w:rPr>
-        <w:t xml:space="preserve">  mean_life_i &lt;-</w:t>
-      </w:r>
-      <w:r>
-        <w:rPr>
-          <w:rStyle w:val="StringTok"/>
-        </w:rPr>
-        <w:t xml:space="preserve"> </w:t>
-      </w:r>
-      <w:r>
-        <w:rPr>
-          <w:rStyle w:val="NormalTok"/>
-        </w:rPr>
-        <w:t>mean_life_country_m[mean_life_country_m</w:t>
+        <w:t xml:space="preserve">  </w:t>
+      </w:r>
+      <w:proofErr w:type="spellStart"/>
+      <w:r>
+        <w:rPr>
+          <w:rStyle w:val="NormalTok"/>
+        </w:rPr>
+        <w:t>mean_life_i</w:t>
+      </w:r>
+      <w:proofErr w:type="spellEnd"/>
+      <w:r>
+        <w:rPr>
+          <w:rStyle w:val="NormalTok"/>
+        </w:rPr>
+        <w:t xml:space="preserve"> &lt;-</w:t>
+      </w:r>
+      <w:r>
+        <w:rPr>
+          <w:rStyle w:val="StringTok"/>
+        </w:rPr>
+        <w:t xml:space="preserve"> </w:t>
+      </w:r>
+      <w:proofErr w:type="spellStart"/>
+      <w:r>
+        <w:rPr>
+          <w:rStyle w:val="NormalTok"/>
+        </w:rPr>
+        <w:t>mean_life_country_m</w:t>
+      </w:r>
+      <w:proofErr w:type="spellEnd"/>
+      <w:r>
+        <w:rPr>
+          <w:rStyle w:val="NormalTok"/>
+        </w:rPr>
+        <w:t>[</w:t>
+      </w:r>
+      <w:proofErr w:type="spellStart"/>
+      <w:r>
+        <w:rPr>
+          <w:rStyle w:val="NormalTok"/>
+        </w:rPr>
+        <w:t>mean_life_country_m</w:t>
       </w:r>
       <w:r>
         <w:rPr>
@@ -5336,7 +6624,14 @@
         <w:rPr>
           <w:rStyle w:val="NormalTok"/>
         </w:rPr>
-        <w:t xml:space="preserve">country </w:t>
+        <w:t>country</w:t>
+      </w:r>
+      <w:proofErr w:type="spellEnd"/>
+      <w:r>
+        <w:rPr>
+          <w:rStyle w:val="NormalTok"/>
+        </w:rPr>
+        <w:t xml:space="preserve"> </w:t>
       </w:r>
       <w:r>
         <w:rPr>
@@ -5350,17 +6645,39 @@
         </w:rPr>
         <w:t xml:space="preserve"> </w:t>
       </w:r>
-      <w:r>
-        <w:rPr>
-          <w:rStyle w:val="NormalTok"/>
-        </w:rPr>
-        <w:t xml:space="preserve">i, </w:t>
-      </w:r>
-      <w:r>
-        <w:rPr>
-          <w:rStyle w:val="StringTok"/>
-        </w:rPr>
-        <w:t>"mean_life"</w:t>
+      <w:proofErr w:type="spellStart"/>
+      <w:r>
+        <w:rPr>
+          <w:rStyle w:val="NormalTok"/>
+        </w:rPr>
+        <w:t>i</w:t>
+      </w:r>
+      <w:proofErr w:type="spellEnd"/>
+      <w:r>
+        <w:rPr>
+          <w:rStyle w:val="NormalTok"/>
+        </w:rPr>
+        <w:t xml:space="preserve">, </w:t>
+      </w:r>
+      <w:r>
+        <w:rPr>
+          <w:rStyle w:val="StringTok"/>
+        </w:rPr>
+        <w:t>"</w:t>
+      </w:r>
+      <w:proofErr w:type="spellStart"/>
+      <w:r>
+        <w:rPr>
+          <w:rStyle w:val="StringTok"/>
+        </w:rPr>
+        <w:t>mean_life</w:t>
+      </w:r>
+      <w:proofErr w:type="spellEnd"/>
+      <w:r>
+        <w:rPr>
+          <w:rStyle w:val="StringTok"/>
+        </w:rPr>
+        <w:t>"</w:t>
       </w:r>
       <w:r>
         <w:rPr>
@@ -5372,7 +6689,49 @@
         <w:rPr>
           <w:rStyle w:val="CommentTok"/>
         </w:rPr>
-        <w:t xml:space="preserve">#create an object called "mean_life_i, which is a subvector of "mean_life_country" </w:t>
+        <w:t>#create an object called "</w:t>
+      </w:r>
+      <w:proofErr w:type="spellStart"/>
+      <w:r>
+        <w:rPr>
+          <w:rStyle w:val="CommentTok"/>
+        </w:rPr>
+        <w:t>mean_life_i</w:t>
+      </w:r>
+      <w:proofErr w:type="spellEnd"/>
+      <w:r>
+        <w:rPr>
+          <w:rStyle w:val="CommentTok"/>
+        </w:rPr>
+        <w:t xml:space="preserve">, which is a </w:t>
+      </w:r>
+      <w:proofErr w:type="spellStart"/>
+      <w:r>
+        <w:rPr>
+          <w:rStyle w:val="CommentTok"/>
+        </w:rPr>
+        <w:t>subvector</w:t>
+      </w:r>
+      <w:proofErr w:type="spellEnd"/>
+      <w:r>
+        <w:rPr>
+          <w:rStyle w:val="CommentTok"/>
+        </w:rPr>
+        <w:t xml:space="preserve"> of "</w:t>
+      </w:r>
+      <w:proofErr w:type="spellStart"/>
+      <w:r>
+        <w:rPr>
+          <w:rStyle w:val="CommentTok"/>
+        </w:rPr>
+        <w:t>mean_life_country</w:t>
+      </w:r>
+      <w:proofErr w:type="spellEnd"/>
+      <w:r>
+        <w:rPr>
+          <w:rStyle w:val="CommentTok"/>
+        </w:rPr>
+        <w:t xml:space="preserve">" </w:t>
       </w:r>
       <w:r>
         <w:br/>
@@ -5402,7 +6761,21 @@
         <w:rPr>
           <w:rStyle w:val="NormalTok"/>
         </w:rPr>
-        <w:t xml:space="preserve">(mean_life_i </w:t>
+        <w:t>(</w:t>
+      </w:r>
+      <w:proofErr w:type="spellStart"/>
+      <w:r>
+        <w:rPr>
+          <w:rStyle w:val="NormalTok"/>
+        </w:rPr>
+        <w:t>mean_life_i</w:t>
+      </w:r>
+      <w:proofErr w:type="spellEnd"/>
+      <w:r>
+        <w:rPr>
+          <w:rStyle w:val="NormalTok"/>
+        </w:rPr>
+        <w:t xml:space="preserve"> </w:t>
       </w:r>
       <w:r>
         <w:rPr>
@@ -5432,7 +6805,21 @@
         <w:rPr>
           <w:rStyle w:val="CommentTok"/>
         </w:rPr>
-        <w:t>#if "mean_life_i is smaller than 50</w:t>
+        <w:t>#if "</w:t>
+      </w:r>
+      <w:proofErr w:type="spellStart"/>
+      <w:r>
+        <w:rPr>
+          <w:rStyle w:val="CommentTok"/>
+        </w:rPr>
+        <w:t>mean_life_i</w:t>
+      </w:r>
+      <w:proofErr w:type="spellEnd"/>
+      <w:r>
+        <w:rPr>
+          <w:rStyle w:val="CommentTok"/>
+        </w:rPr>
+        <w:t xml:space="preserve"> is smaller than 50</w:t>
       </w:r>
       <w:r>
         <w:br/>
@@ -5465,7 +6852,21 @@
         <w:rPr>
           <w:rStyle w:val="NormalTok"/>
         </w:rPr>
-        <w:t xml:space="preserve">, i, </w:t>
+        <w:t xml:space="preserve">, </w:t>
+      </w:r>
+      <w:proofErr w:type="spellStart"/>
+      <w:r>
+        <w:rPr>
+          <w:rStyle w:val="NormalTok"/>
+        </w:rPr>
+        <w:t>i</w:t>
+      </w:r>
+      <w:proofErr w:type="spellEnd"/>
+      <w:r>
+        <w:rPr>
+          <w:rStyle w:val="NormalTok"/>
+        </w:rPr>
+        <w:t xml:space="preserve">, </w:t>
       </w:r>
       <w:r>
         <w:rPr>
@@ -5489,7 +6890,21 @@
         <w:rPr>
           <w:rStyle w:val="NormalTok"/>
         </w:rPr>
-        <w:t>,mean_life_i,</w:t>
+        <w:t>,</w:t>
+      </w:r>
+      <w:proofErr w:type="spellStart"/>
+      <w:r>
+        <w:rPr>
+          <w:rStyle w:val="NormalTok"/>
+        </w:rPr>
+        <w:t>mean_life_i</w:t>
+      </w:r>
+      <w:proofErr w:type="spellEnd"/>
+      <w:r>
+        <w:rPr>
+          <w:rStyle w:val="NormalTok"/>
+        </w:rPr>
+        <w:t>,</w:t>
       </w:r>
       <w:r>
         <w:rPr>
@@ -5561,7 +6976,21 @@
         <w:rPr>
           <w:rStyle w:val="NormalTok"/>
         </w:rPr>
-        <w:t>(country_m, country</w:t>
+        <w:t>(</w:t>
+      </w:r>
+      <w:proofErr w:type="spellStart"/>
+      <w:r>
+        <w:rPr>
+          <w:rStyle w:val="NormalTok"/>
+        </w:rPr>
+        <w:t>country_m</w:t>
+      </w:r>
+      <w:proofErr w:type="spellEnd"/>
+      <w:r>
+        <w:rPr>
+          <w:rStyle w:val="NormalTok"/>
+        </w:rPr>
+        <w:t>, country</w:t>
       </w:r>
       <w:r>
         <w:rPr>
@@ -5569,18 +6998,34 @@
         </w:rPr>
         <w:t>==</w:t>
       </w:r>
-      <w:r>
-        <w:rPr>
-          <w:rStyle w:val="NormalTok"/>
-        </w:rPr>
-        <w:t xml:space="preserve">i), </w:t>
+      <w:proofErr w:type="spellStart"/>
+      <w:r>
+        <w:rPr>
+          <w:rStyle w:val="NormalTok"/>
+        </w:rPr>
+        <w:t>i</w:t>
+      </w:r>
+      <w:proofErr w:type="spellEnd"/>
+      <w:r>
+        <w:rPr>
+          <w:rStyle w:val="NormalTok"/>
+        </w:rPr>
+        <w:t xml:space="preserve">), </w:t>
       </w:r>
       <w:r>
         <w:rPr>
           <w:rStyle w:val="CommentTok"/>
         </w:rPr>
-        <w:t>#with a subset of data from country_m</w:t>
-      </w:r>
+        <w:t xml:space="preserve">#with a subset of data from </w:t>
+      </w:r>
+      <w:proofErr w:type="spellStart"/>
+      <w:r>
+        <w:rPr>
+          <w:rStyle w:val="CommentTok"/>
+        </w:rPr>
+        <w:t>country_m</w:t>
+      </w:r>
+      <w:proofErr w:type="spellEnd"/>
       <w:r>
         <w:br/>
       </w:r>
@@ -5600,13 +7045,41 @@
         <w:rPr>
           <w:rStyle w:val="NormalTok"/>
         </w:rPr>
-        <w:t xml:space="preserve">(year, lifeExp, </w:t>
+        <w:t xml:space="preserve">(year, </w:t>
+      </w:r>
+      <w:proofErr w:type="spellStart"/>
+      <w:r>
+        <w:rPr>
+          <w:rStyle w:val="NormalTok"/>
+        </w:rPr>
+        <w:t>lifeExp</w:t>
+      </w:r>
+      <w:proofErr w:type="spellEnd"/>
+      <w:r>
+        <w:rPr>
+          <w:rStyle w:val="NormalTok"/>
+        </w:rPr>
+        <w:t xml:space="preserve">, </w:t>
       </w:r>
       <w:r>
         <w:rPr>
           <w:rStyle w:val="CommentTok"/>
         </w:rPr>
-        <w:t>#plot year on x axis and life lifeExp on the y axis</w:t>
+        <w:t xml:space="preserve">#plot year on x axis and life </w:t>
+      </w:r>
+      <w:proofErr w:type="spellStart"/>
+      <w:r>
+        <w:rPr>
+          <w:rStyle w:val="CommentTok"/>
+        </w:rPr>
+        <w:t>lifeExp</w:t>
+      </w:r>
+      <w:proofErr w:type="spellEnd"/>
+      <w:r>
+        <w:rPr>
+          <w:rStyle w:val="CommentTok"/>
+        </w:rPr>
+        <w:t xml:space="preserve"> on the y axis</w:t>
       </w:r>
       <w:r>
         <w:br/>
@@ -5684,7 +7157,21 @@
         <w:rPr>
           <w:rStyle w:val="NormalTok"/>
         </w:rPr>
-        <w:t xml:space="preserve">, i, </w:t>
+        <w:t xml:space="preserve">, </w:t>
+      </w:r>
+      <w:proofErr w:type="spellStart"/>
+      <w:r>
+        <w:rPr>
+          <w:rStyle w:val="NormalTok"/>
+        </w:rPr>
+        <w:t>i</w:t>
+      </w:r>
+      <w:proofErr w:type="spellEnd"/>
+      <w:r>
+        <w:rPr>
+          <w:rStyle w:val="NormalTok"/>
+        </w:rPr>
+        <w:t xml:space="preserve">, </w:t>
       </w:r>
       <w:r>
         <w:rPr>
@@ -5713,11 +7200,19 @@
         </w:rPr>
         <w:t xml:space="preserve">                     </w:t>
       </w:r>
+      <w:proofErr w:type="spellStart"/>
       <w:r>
         <w:rPr>
           <w:rStyle w:val="DataTypeTok"/>
         </w:rPr>
-        <w:t>ylab =</w:t>
+        <w:t>ylab</w:t>
+      </w:r>
+      <w:proofErr w:type="spellEnd"/>
+      <w:r>
+        <w:rPr>
+          <w:rStyle w:val="DataTypeTok"/>
+        </w:rPr>
+        <w:t xml:space="preserve"> =</w:t>
       </w:r>
       <w:r>
         <w:rPr>
@@ -5752,11 +7247,19 @@
         </w:rPr>
         <w:t xml:space="preserve">                     </w:t>
       </w:r>
+      <w:proofErr w:type="spellStart"/>
       <w:r>
         <w:rPr>
           <w:rStyle w:val="DataTypeTok"/>
         </w:rPr>
-        <w:t>xlab =</w:t>
+        <w:t>xlab</w:t>
+      </w:r>
+      <w:proofErr w:type="spellEnd"/>
+      <w:r>
+        <w:rPr>
+          <w:rStyle w:val="DataTypeTok"/>
+        </w:rPr>
+        <w:t xml:space="preserve"> =</w:t>
       </w:r>
       <w:r>
         <w:rPr>
@@ -5852,7 +7355,7 @@
         </w:rPr>
         <w:lastRenderedPageBreak/>
         <w:drawing>
-          <wp:inline distT="0" distB="0" distL="0" distR="0">
+          <wp:inline distT="0" distB="0" distL="0" distR="0" wp14:anchorId="2EC113A8" wp14:editId="401BEAF3">
             <wp:extent cx="4118610" cy="3124835"/>
             <wp:effectExtent l="0" t="0" r="0" b="0"/>
             <wp:docPr id="11" name="Picture 11"/>
@@ -5921,7 +7424,7 @@
           <w:noProof/>
         </w:rPr>
         <w:drawing>
-          <wp:inline distT="0" distB="0" distL="0" distR="0">
+          <wp:inline distT="0" distB="0" distL="0" distR="0" wp14:anchorId="0A113ABB" wp14:editId="5206D23A">
             <wp:extent cx="3943985" cy="3315970"/>
             <wp:effectExtent l="0" t="0" r="0" b="0"/>
             <wp:docPr id="10" name="Picture 10"/>
@@ -5991,7 +7494,7 @@
         </w:rPr>
         <w:lastRenderedPageBreak/>
         <w:drawing>
-          <wp:inline distT="0" distB="0" distL="0" distR="0">
+          <wp:inline distT="0" distB="0" distL="0" distR="0" wp14:anchorId="6ABBE10C" wp14:editId="44B56B5E">
             <wp:extent cx="3816350" cy="3037205"/>
             <wp:effectExtent l="0" t="0" r="0" b="0"/>
             <wp:docPr id="9" name="Picture 9"/>
@@ -6060,7 +7563,7 @@
           <w:noProof/>
         </w:rPr>
         <w:drawing>
-          <wp:inline distT="0" distB="0" distL="0" distR="0">
+          <wp:inline distT="0" distB="0" distL="0" distR="0" wp14:anchorId="7EE4BF19" wp14:editId="28842D00">
             <wp:extent cx="4619625" cy="3697605"/>
             <wp:effectExtent l="0" t="0" r="0" b="0"/>
             <wp:docPr id="8" name="Picture 8"/>
@@ -6150,7 +7653,21 @@
             <w:rStyle w:val="Hyperlink"/>
             <w:u w:val="single"/>
           </w:rPr>
-          <w:t>https://github.com/Digital-Methods-HASS/au590388_Christoffer_Kramer/tree/master/learning_journal_and_assignments/week_44_webscrape</w:t>
+          <w:t>https://github.co</w:t>
+        </w:r>
+        <w:r>
+          <w:rPr>
+            <w:rStyle w:val="Hyperlink"/>
+            <w:u w:val="single"/>
+          </w:rPr>
+          <w:t>m</w:t>
+        </w:r>
+        <w:r>
+          <w:rPr>
+            <w:rStyle w:val="Hyperlink"/>
+            <w:u w:val="single"/>
+          </w:rPr>
+          <w:t>/Digital-Methods-HASS/au590388_Christoffer_Kramer/tree/master/learning_journal_and_assignments/week_44_webscrape</w:t>
         </w:r>
       </w:hyperlink>
     </w:p>
@@ -6194,7 +7711,19 @@
         <w:rPr>
           <w:i/>
         </w:rPr>
-        <w:t>adapt the webscraping example to scrape homicide data from FBI site and produce a meaningful report on how homicide trends evolve around US in relation to this urban unrest</w:t>
+        <w:t>adapt the web</w:t>
+      </w:r>
+      <w:r>
+        <w:rPr>
+          <w:i/>
+        </w:rPr>
+        <w:t xml:space="preserve"> </w:t>
+      </w:r>
+      <w:r>
+        <w:rPr>
+          <w:i/>
+        </w:rPr>
+        <w:t>scraping example to scrape homicide data from FBI site and produce a meaningful report on how homicide trends evolve around US in relation to this urban unrest</w:t>
       </w:r>
     </w:p>
     <w:p>
@@ -6240,7 +7769,21 @@
         <w:rPr>
           <w:i/>
         </w:rPr>
-        <w:t>produce data visualisations that shed light on another interesting aspect of the police killing data</w:t>
+        <w:t xml:space="preserve">produce data </w:t>
+      </w:r>
+      <w:proofErr w:type="spellStart"/>
+      <w:r>
+        <w:rPr>
+          <w:i/>
+        </w:rPr>
+        <w:t>visualisations</w:t>
+      </w:r>
+      <w:proofErr w:type="spellEnd"/>
+      <w:r>
+        <w:rPr>
+          <w:i/>
+        </w:rPr>
+        <w:t xml:space="preserve"> that shed light on another interesting aspect of the police killing data</w:t>
       </w:r>
     </w:p>
     <w:p>
@@ -6249,7 +7792,13 @@
         <w:jc w:val="both"/>
       </w:pPr>
       <w:r>
-        <w:t>I will do the second item on the list. I will scrape transcripts of presidential debates, since these will be usefull for my final project.</w:t>
+        <w:t xml:space="preserve">I will do the second item on the list. I will scrape transcripts of presidential debates, since these will be </w:t>
+      </w:r>
+      <w:r>
+        <w:t>useful</w:t>
+      </w:r>
+      <w:r>
+        <w:t xml:space="preserve"> for my final project.</w:t>
       </w:r>
     </w:p>
     <w:p>
@@ -6303,7 +7852,21 @@
         <w:rPr>
           <w:rStyle w:val="NormalTok"/>
         </w:rPr>
-        <w:t xml:space="preserve">(dplyr) </w:t>
+        <w:t>(</w:t>
+      </w:r>
+      <w:proofErr w:type="spellStart"/>
+      <w:r>
+        <w:rPr>
+          <w:rStyle w:val="NormalTok"/>
+        </w:rPr>
+        <w:t>dplyr</w:t>
+      </w:r>
+      <w:proofErr w:type="spellEnd"/>
+      <w:r>
+        <w:rPr>
+          <w:rStyle w:val="NormalTok"/>
+        </w:rPr>
+        <w:t xml:space="preserve">) </w:t>
       </w:r>
     </w:p>
     <w:p>
@@ -6323,7 +7886,21 @@
         <w:rPr>
           <w:rStyle w:val="VerbatimChar"/>
         </w:rPr>
-        <w:t>## Attaching package: 'dplyr'</w:t>
+        <w:t>## Attaching package: '</w:t>
+      </w:r>
+      <w:proofErr w:type="spellStart"/>
+      <w:r>
+        <w:rPr>
+          <w:rStyle w:val="VerbatimChar"/>
+        </w:rPr>
+        <w:t>dplyr</w:t>
+      </w:r>
+      <w:proofErr w:type="spellEnd"/>
+      <w:r>
+        <w:rPr>
+          <w:rStyle w:val="VerbatimChar"/>
+        </w:rPr>
+        <w:t>'</w:t>
       </w:r>
     </w:p>
     <w:p>
@@ -6334,7 +7911,21 @@
         <w:rPr>
           <w:rStyle w:val="VerbatimChar"/>
         </w:rPr>
-        <w:t>## The following objects are masked from 'package:stats':</w:t>
+        <w:t>## The following objects are masked from '</w:t>
+      </w:r>
+      <w:proofErr w:type="spellStart"/>
+      <w:r>
+        <w:rPr>
+          <w:rStyle w:val="VerbatimChar"/>
+        </w:rPr>
+        <w:t>package:stats</w:t>
+      </w:r>
+      <w:proofErr w:type="spellEnd"/>
+      <w:r>
+        <w:rPr>
+          <w:rStyle w:val="VerbatimChar"/>
+        </w:rPr>
+        <w:t>':</w:t>
       </w:r>
       <w:r>
         <w:br/>
@@ -6363,7 +7954,21 @@
         <w:rPr>
           <w:rStyle w:val="VerbatimChar"/>
         </w:rPr>
-        <w:t>## The following objects are masked from 'package:base':</w:t>
+        <w:t>## The following objects are masked from '</w:t>
+      </w:r>
+      <w:proofErr w:type="spellStart"/>
+      <w:r>
+        <w:rPr>
+          <w:rStyle w:val="VerbatimChar"/>
+        </w:rPr>
+        <w:t>package:base</w:t>
+      </w:r>
+      <w:proofErr w:type="spellEnd"/>
+      <w:r>
+        <w:rPr>
+          <w:rStyle w:val="VerbatimChar"/>
+        </w:rPr>
+        <w:t>':</w:t>
       </w:r>
       <w:r>
         <w:br/>
@@ -6381,7 +7986,35 @@
         <w:rPr>
           <w:rStyle w:val="VerbatimChar"/>
         </w:rPr>
-        <w:t>##     intersect, setdiff, setequal, union</w:t>
+        <w:t xml:space="preserve">##     intersect, </w:t>
+      </w:r>
+      <w:proofErr w:type="spellStart"/>
+      <w:r>
+        <w:rPr>
+          <w:rStyle w:val="VerbatimChar"/>
+        </w:rPr>
+        <w:t>setdiff</w:t>
+      </w:r>
+      <w:proofErr w:type="spellEnd"/>
+      <w:r>
+        <w:rPr>
+          <w:rStyle w:val="VerbatimChar"/>
+        </w:rPr>
+        <w:t xml:space="preserve">, </w:t>
+      </w:r>
+      <w:proofErr w:type="spellStart"/>
+      <w:r>
+        <w:rPr>
+          <w:rStyle w:val="VerbatimChar"/>
+        </w:rPr>
+        <w:t>setequal</w:t>
+      </w:r>
+      <w:proofErr w:type="spellEnd"/>
+      <w:r>
+        <w:rPr>
+          <w:rStyle w:val="VerbatimChar"/>
+        </w:rPr>
+        <w:t>, union</w:t>
       </w:r>
     </w:p>
     <w:p>
@@ -6398,7 +8031,21 @@
         <w:rPr>
           <w:rStyle w:val="NormalTok"/>
         </w:rPr>
-        <w:t>(tidyr)</w:t>
+        <w:t>(</w:t>
+      </w:r>
+      <w:proofErr w:type="spellStart"/>
+      <w:r>
+        <w:rPr>
+          <w:rStyle w:val="NormalTok"/>
+        </w:rPr>
+        <w:t>tidyr</w:t>
+      </w:r>
+      <w:proofErr w:type="spellEnd"/>
+      <w:r>
+        <w:rPr>
+          <w:rStyle w:val="NormalTok"/>
+        </w:rPr>
+        <w:t>)</w:t>
       </w:r>
     </w:p>
     <w:p>
@@ -6409,7 +8056,21 @@
         <w:rPr>
           <w:rStyle w:val="VerbatimChar"/>
         </w:rPr>
-        <w:t>## Warning: package 'tidyr' was built under R version 4.0.3</w:t>
+        <w:t>## Warning: package '</w:t>
+      </w:r>
+      <w:proofErr w:type="spellStart"/>
+      <w:r>
+        <w:rPr>
+          <w:rStyle w:val="VerbatimChar"/>
+        </w:rPr>
+        <w:t>tidyr</w:t>
+      </w:r>
+      <w:proofErr w:type="spellEnd"/>
+      <w:r>
+        <w:rPr>
+          <w:rStyle w:val="VerbatimChar"/>
+        </w:rPr>
+        <w:t>' was built under R version 4.0.3</w:t>
       </w:r>
     </w:p>
     <w:p>
@@ -6426,7 +8087,21 @@
         <w:rPr>
           <w:rStyle w:val="NormalTok"/>
         </w:rPr>
-        <w:t>(stringr)</w:t>
+        <w:t>(</w:t>
+      </w:r>
+      <w:proofErr w:type="spellStart"/>
+      <w:r>
+        <w:rPr>
+          <w:rStyle w:val="NormalTok"/>
+        </w:rPr>
+        <w:t>stringr</w:t>
+      </w:r>
+      <w:proofErr w:type="spellEnd"/>
+      <w:r>
+        <w:rPr>
+          <w:rStyle w:val="NormalTok"/>
+        </w:rPr>
+        <w:t>)</w:t>
       </w:r>
       <w:r>
         <w:br/>
@@ -6484,7 +8159,21 @@
         <w:rPr>
           <w:rStyle w:val="VerbatimChar"/>
         </w:rPr>
-        <w:t>## The following objects are masked from 'package:stats':</w:t>
+        <w:t>## The following objects are masked from '</w:t>
+      </w:r>
+      <w:proofErr w:type="spellStart"/>
+      <w:r>
+        <w:rPr>
+          <w:rStyle w:val="VerbatimChar"/>
+        </w:rPr>
+        <w:t>package:stats</w:t>
+      </w:r>
+      <w:proofErr w:type="spellEnd"/>
+      <w:r>
+        <w:rPr>
+          <w:rStyle w:val="VerbatimChar"/>
+        </w:rPr>
+        <w:t>':</w:t>
       </w:r>
       <w:r>
         <w:br/>
@@ -6502,8 +8191,30 @@
         <w:rPr>
           <w:rStyle w:val="VerbatimChar"/>
         </w:rPr>
-        <w:t>##     chisq.test, fisher.test</w:t>
-      </w:r>
+        <w:t xml:space="preserve">##     </w:t>
+      </w:r>
+      <w:proofErr w:type="spellStart"/>
+      <w:r>
+        <w:rPr>
+          <w:rStyle w:val="VerbatimChar"/>
+        </w:rPr>
+        <w:t>chisq.test</w:t>
+      </w:r>
+      <w:proofErr w:type="spellEnd"/>
+      <w:r>
+        <w:rPr>
+          <w:rStyle w:val="VerbatimChar"/>
+        </w:rPr>
+        <w:t xml:space="preserve">, </w:t>
+      </w:r>
+      <w:proofErr w:type="spellStart"/>
+      <w:r>
+        <w:rPr>
+          <w:rStyle w:val="VerbatimChar"/>
+        </w:rPr>
+        <w:t>fisher.test</w:t>
+      </w:r>
+      <w:proofErr w:type="spellEnd"/>
     </w:p>
     <w:p>
       <w:pPr>
@@ -6552,25 +8263,67 @@
         <w:rPr>
           <w:rStyle w:val="VerbatimChar"/>
         </w:rPr>
-        <w:t>## v ggplot2 3.3.2     v purrr   0.3.4</w:t>
-      </w:r>
-      <w:r>
-        <w:br/>
-      </w:r>
-      <w:r>
-        <w:rPr>
-          <w:rStyle w:val="VerbatimChar"/>
-        </w:rPr>
-        <w:t>## v tibble  3.0.3     v forcats 0.5.0</w:t>
-      </w:r>
-      <w:r>
-        <w:br/>
-      </w:r>
-      <w:r>
-        <w:rPr>
-          <w:rStyle w:val="VerbatimChar"/>
-        </w:rPr>
-        <w:t>## v readr   1.3.1</w:t>
+        <w:t xml:space="preserve">## v ggplot2 3.3.2     v </w:t>
+      </w:r>
+      <w:proofErr w:type="spellStart"/>
+      <w:r>
+        <w:rPr>
+          <w:rStyle w:val="VerbatimChar"/>
+        </w:rPr>
+        <w:t>purrr</w:t>
+      </w:r>
+      <w:proofErr w:type="spellEnd"/>
+      <w:r>
+        <w:rPr>
+          <w:rStyle w:val="VerbatimChar"/>
+        </w:rPr>
+        <w:t xml:space="preserve">   0.3.4</w:t>
+      </w:r>
+      <w:r>
+        <w:br/>
+      </w:r>
+      <w:r>
+        <w:rPr>
+          <w:rStyle w:val="VerbatimChar"/>
+        </w:rPr>
+        <w:t xml:space="preserve">## v tibble  3.0.3     v </w:t>
+      </w:r>
+      <w:proofErr w:type="spellStart"/>
+      <w:r>
+        <w:rPr>
+          <w:rStyle w:val="VerbatimChar"/>
+        </w:rPr>
+        <w:t>forcats</w:t>
+      </w:r>
+      <w:proofErr w:type="spellEnd"/>
+      <w:r>
+        <w:rPr>
+          <w:rStyle w:val="VerbatimChar"/>
+        </w:rPr>
+        <w:t xml:space="preserve"> 0.5.0</w:t>
+      </w:r>
+      <w:r>
+        <w:br/>
+      </w:r>
+      <w:r>
+        <w:rPr>
+          <w:rStyle w:val="VerbatimChar"/>
+        </w:rPr>
+        <w:t xml:space="preserve">## v </w:t>
+      </w:r>
+      <w:proofErr w:type="spellStart"/>
+      <w:r>
+        <w:rPr>
+          <w:rStyle w:val="VerbatimChar"/>
+        </w:rPr>
+        <w:t>readr</w:t>
+      </w:r>
+      <w:proofErr w:type="spellEnd"/>
+      <w:r>
+        <w:rPr>
+          <w:rStyle w:val="VerbatimChar"/>
+        </w:rPr>
+        <w:t xml:space="preserve">   1.3.1</w:t>
       </w:r>
     </w:p>
     <w:p>
@@ -6592,43 +8345,141 @@
         <w:rPr>
           <w:rStyle w:val="VerbatimChar"/>
         </w:rPr>
-        <w:t>## -- Conflicts --------------------------------------------------------------------------------------------------- tidyverse_conflicts() --</w:t>
-      </w:r>
-      <w:r>
-        <w:br/>
-      </w:r>
-      <w:r>
-        <w:rPr>
-          <w:rStyle w:val="VerbatimChar"/>
-        </w:rPr>
-        <w:t>## x dplyr::filter()         masks stats::filter()</w:t>
-      </w:r>
-      <w:r>
-        <w:br/>
-      </w:r>
-      <w:r>
-        <w:rPr>
-          <w:rStyle w:val="VerbatimChar"/>
-        </w:rPr>
-        <w:t>## x readr::guess_encoding() masks rvest::guess_encoding()</w:t>
-      </w:r>
-      <w:r>
-        <w:br/>
-      </w:r>
-      <w:r>
-        <w:rPr>
-          <w:rStyle w:val="VerbatimChar"/>
-        </w:rPr>
-        <w:t>## x dplyr::lag()            masks stats::lag()</w:t>
-      </w:r>
-      <w:r>
-        <w:br/>
-      </w:r>
-      <w:r>
-        <w:rPr>
-          <w:rStyle w:val="VerbatimChar"/>
-        </w:rPr>
-        <w:t>## x purrr::pluck()          masks rvest::pluck()</w:t>
+        <w:t xml:space="preserve">## -- Conflicts --------------------------------------------------------------------------------------------------- </w:t>
+      </w:r>
+      <w:proofErr w:type="spellStart"/>
+      <w:r>
+        <w:rPr>
+          <w:rStyle w:val="VerbatimChar"/>
+        </w:rPr>
+        <w:t>tidyverse_conflicts</w:t>
+      </w:r>
+      <w:proofErr w:type="spellEnd"/>
+      <w:r>
+        <w:rPr>
+          <w:rStyle w:val="VerbatimChar"/>
+        </w:rPr>
+        <w:t>() --</w:t>
+      </w:r>
+      <w:r>
+        <w:br/>
+      </w:r>
+      <w:r>
+        <w:rPr>
+          <w:rStyle w:val="VerbatimChar"/>
+        </w:rPr>
+        <w:t xml:space="preserve">## x </w:t>
+      </w:r>
+      <w:proofErr w:type="spellStart"/>
+      <w:r>
+        <w:rPr>
+          <w:rStyle w:val="VerbatimChar"/>
+        </w:rPr>
+        <w:t>dplyr</w:t>
+      </w:r>
+      <w:proofErr w:type="spellEnd"/>
+      <w:r>
+        <w:rPr>
+          <w:rStyle w:val="VerbatimChar"/>
+        </w:rPr>
+        <w:t>::filter()         masks stats::filter()</w:t>
+      </w:r>
+      <w:r>
+        <w:br/>
+      </w:r>
+      <w:r>
+        <w:rPr>
+          <w:rStyle w:val="VerbatimChar"/>
+        </w:rPr>
+        <w:t xml:space="preserve">## x </w:t>
+      </w:r>
+      <w:proofErr w:type="spellStart"/>
+      <w:r>
+        <w:rPr>
+          <w:rStyle w:val="VerbatimChar"/>
+        </w:rPr>
+        <w:t>readr</w:t>
+      </w:r>
+      <w:proofErr w:type="spellEnd"/>
+      <w:r>
+        <w:rPr>
+          <w:rStyle w:val="VerbatimChar"/>
+        </w:rPr>
+        <w:t>::</w:t>
+      </w:r>
+      <w:proofErr w:type="spellStart"/>
+      <w:r>
+        <w:rPr>
+          <w:rStyle w:val="VerbatimChar"/>
+        </w:rPr>
+        <w:t>guess_encoding</w:t>
+      </w:r>
+      <w:proofErr w:type="spellEnd"/>
+      <w:r>
+        <w:rPr>
+          <w:rStyle w:val="VerbatimChar"/>
+        </w:rPr>
+        <w:t>() masks rvest::</w:t>
+      </w:r>
+      <w:proofErr w:type="spellStart"/>
+      <w:r>
+        <w:rPr>
+          <w:rStyle w:val="VerbatimChar"/>
+        </w:rPr>
+        <w:t>guess_encoding</w:t>
+      </w:r>
+      <w:proofErr w:type="spellEnd"/>
+      <w:r>
+        <w:rPr>
+          <w:rStyle w:val="VerbatimChar"/>
+        </w:rPr>
+        <w:t>()</w:t>
+      </w:r>
+      <w:r>
+        <w:br/>
+      </w:r>
+      <w:r>
+        <w:rPr>
+          <w:rStyle w:val="VerbatimChar"/>
+        </w:rPr>
+        <w:t xml:space="preserve">## x </w:t>
+      </w:r>
+      <w:proofErr w:type="spellStart"/>
+      <w:r>
+        <w:rPr>
+          <w:rStyle w:val="VerbatimChar"/>
+        </w:rPr>
+        <w:t>dplyr</w:t>
+      </w:r>
+      <w:proofErr w:type="spellEnd"/>
+      <w:r>
+        <w:rPr>
+          <w:rStyle w:val="VerbatimChar"/>
+        </w:rPr>
+        <w:t>::lag()            masks stats::lag()</w:t>
+      </w:r>
+      <w:r>
+        <w:br/>
+      </w:r>
+      <w:r>
+        <w:rPr>
+          <w:rStyle w:val="VerbatimChar"/>
+        </w:rPr>
+        <w:t xml:space="preserve">## x </w:t>
+      </w:r>
+      <w:proofErr w:type="spellStart"/>
+      <w:r>
+        <w:rPr>
+          <w:rStyle w:val="VerbatimChar"/>
+        </w:rPr>
+        <w:t>purrr</w:t>
+      </w:r>
+      <w:proofErr w:type="spellEnd"/>
+      <w:r>
+        <w:rPr>
+          <w:rStyle w:val="VerbatimChar"/>
+        </w:rPr>
+        <w:t>::pluck()          masks rvest::pluck()</w:t>
       </w:r>
     </w:p>
     <w:p>
@@ -6684,7 +8535,25 @@
         <w:jc w:val="both"/>
       </w:pPr>
       <w:r>
-        <w:t>Then I create af function for webscraping. This makes it possible to automate the webscraping process. The parameter is the website I wish to scrape. The function reads the html elements of the website. It only reads the “p” elements, since this is where the text is located. It then parses the elements as text. Lastly, it saves the output in a vector, which is usefull for text-mining and data-cleaning.</w:t>
+        <w:t xml:space="preserve">Then I create a function for </w:t>
+      </w:r>
+      <w:r>
+        <w:t>web scraping</w:t>
+      </w:r>
+      <w:r>
+        <w:t xml:space="preserve">. This makes it possible to automate the </w:t>
+      </w:r>
+      <w:r>
+        <w:t>web scraping</w:t>
+      </w:r>
+      <w:r>
+        <w:t xml:space="preserve"> process. The parameter is the website I wish to scrape. The function reads the html elements of the website. It only reads the “p” elements, since this is where the text is located. It then parses the elements as text. Lastly, it saves the output in a vector, which is </w:t>
+      </w:r>
+      <w:r>
+        <w:t>useful</w:t>
+      </w:r>
+      <w:r>
+        <w:t xml:space="preserve"> for text-mining and data-cleaning.</w:t>
       </w:r>
     </w:p>
     <w:p>
@@ -7144,7 +9013,45 @@
         <w:jc w:val="both"/>
       </w:pPr>
       <w:r>
-        <w:t>Luckily the links follow an easy structure. Every link is contained within an “a” element, which is inside of of “p” element, which inside a “blockqoute” element. So by navigating to the “blockqoute” element, I can grab the “child” (which is “p”) and then navigate to the relevant “a” element and then select all a elements that contain a link (a href attribute).</w:t>
+        <w:t xml:space="preserve">Luckily the links follow an easy structure. Every link is contained within an “a” element, which is inside of </w:t>
+      </w:r>
+      <w:proofErr w:type="spellStart"/>
+      <w:r>
+        <w:t>of</w:t>
+      </w:r>
+      <w:proofErr w:type="spellEnd"/>
+      <w:r>
+        <w:t xml:space="preserve"> “p” element, which inside a “</w:t>
+      </w:r>
+      <w:proofErr w:type="spellStart"/>
+      <w:r>
+        <w:t>blockqoute</w:t>
+      </w:r>
+      <w:proofErr w:type="spellEnd"/>
+      <w:r>
+        <w:t xml:space="preserve">” element. </w:t>
+      </w:r>
+      <w:r>
+        <w:t>So,</w:t>
+      </w:r>
+      <w:r>
+        <w:t xml:space="preserve"> by navigating to the “</w:t>
+      </w:r>
+      <w:proofErr w:type="spellStart"/>
+      <w:r>
+        <w:t>blockqoute</w:t>
+      </w:r>
+      <w:proofErr w:type="spellEnd"/>
+      <w:r>
+        <w:t xml:space="preserve">” element, I can grab the “child” (which is “p”) and then navigate to the relevant “a” element and then select all a </w:t>
+      </w:r>
+      <w:proofErr w:type="gramStart"/>
+      <w:r>
+        <w:t>elements</w:t>
+      </w:r>
+      <w:proofErr w:type="gramEnd"/>
+      <w:r>
+        <w:t xml:space="preserve"> that contain a link (a href attribute).</w:t>
       </w:r>
     </w:p>
     <w:p>
@@ -7248,7 +9155,21 @@
         <w:rPr>
           <w:rStyle w:val="CommentTok"/>
         </w:rPr>
-        <w:t>#Grab the blockqoute elements</w:t>
+        <w:t xml:space="preserve">#Grab the </w:t>
+      </w:r>
+      <w:proofErr w:type="spellStart"/>
+      <w:r>
+        <w:rPr>
+          <w:rStyle w:val="CommentTok"/>
+        </w:rPr>
+        <w:t>blockqoute</w:t>
+      </w:r>
+      <w:proofErr w:type="spellEnd"/>
+      <w:r>
+        <w:rPr>
+          <w:rStyle w:val="CommentTok"/>
+        </w:rPr>
+        <w:t xml:space="preserve"> elements</w:t>
       </w:r>
       <w:r>
         <w:br/>
@@ -7287,7 +9208,21 @@
         <w:rPr>
           <w:rStyle w:val="CommentTok"/>
         </w:rPr>
-        <w:t>#Navigate to the blockqoute's children.</w:t>
+        <w:t xml:space="preserve">#Navigate to the </w:t>
+      </w:r>
+      <w:proofErr w:type="spellStart"/>
+      <w:r>
+        <w:rPr>
+          <w:rStyle w:val="CommentTok"/>
+        </w:rPr>
+        <w:t>blockqoute's</w:t>
+      </w:r>
+      <w:proofErr w:type="spellEnd"/>
+      <w:r>
+        <w:rPr>
+          <w:rStyle w:val="CommentTok"/>
+        </w:rPr>
+        <w:t xml:space="preserve"> children.</w:t>
       </w:r>
       <w:r>
         <w:br/>
@@ -7298,12 +9233,14 @@
         </w:rPr>
         <w:t xml:space="preserve">  </w:t>
       </w:r>
+      <w:proofErr w:type="spellStart"/>
       <w:r>
         <w:rPr>
           <w:rStyle w:val="KeywordTok"/>
         </w:rPr>
         <w:t>html_node</w:t>
       </w:r>
+      <w:proofErr w:type="spellEnd"/>
       <w:r>
         <w:rPr>
           <w:rStyle w:val="NormalTok"/>
@@ -7864,7 +9801,15 @@
         <w:jc w:val="both"/>
       </w:pPr>
       <w:r>
-        <w:t>It works. Every element in this vector is a link to a relevant debate transcript. There are two NA’s, which (I believe) is from two “p” elements, that does not contain any “a” elements. This is easily dealt with and is, therefore, not a problem.</w:t>
+        <w:t xml:space="preserve">It works. Every element in this vector is a link to a relevant debate transcript. There are two NA’s, which (I believe) is from two “p” elements, that does not contain any “a” </w:t>
+      </w:r>
+      <w:proofErr w:type="gramStart"/>
+      <w:r>
+        <w:t>elements</w:t>
+      </w:r>
+      <w:proofErr w:type="gramEnd"/>
+      <w:r>
+        <w:t>. This is easily dealt with and is, therefore, not a problem.</w:t>
       </w:r>
     </w:p>
     <w:p>
@@ -7875,7 +9820,19 @@
         <w:jc w:val="both"/>
       </w:pPr>
       <w:r>
-        <w:t>Now I just need to automate the process. This is done with a loop which will create an object for each transcript. The loop will not go through NA values. I start by creating an object called “debate_names”, this will contain the name of each debate object. Then I loop through each element in my previous vector “vect_link”. I then create an object called “name”. This object contains a substring from the current link. This is used for naming the objects. If the link does not match the regex, it will just contain the full link. Then I create an object called website. It contains the first part of the url and the current link which are concatenated. Then I push the name into my empty vector (debate_names). I then create an object called “debate”. This contains the scraped data. The debate object is then transformed to a tibble, which is easier to text-mine. Lastly, I create an unique object with the function assign(). This object has the same name as the name in the vector “debate_names”, and it contains the value of the object “debate”.</w:t>
+        <w:t xml:space="preserve">Now I just need to automate the process. This is done with a loop which will create an object for each transcript. The loop will not go through NA values. I start by creating an object called “debate_names”, this will contain the name of each debate object. Then I loop through each element in my previous vector “vect_link”. I then create an object called “name”. This object contains a substring from the current link. This is used for naming the objects. If the link does not match the regex, it will just contain the full link. Then I create an object called website. It contains the first part of the </w:t>
+      </w:r>
+      <w:r>
+        <w:t>URL</w:t>
+      </w:r>
+      <w:r>
+        <w:t xml:space="preserve"> and the current link which are concatenated. Then I push the name into my empty vector (debate_names). I then create an object called “debate”. This contains the scraped data. The debate object is then transformed to a tibble, which is easier to text-mine. Lastly, I create </w:t>
+      </w:r>
+      <w:r>
+        <w:t>a</w:t>
+      </w:r>
+      <w:r>
+        <w:t xml:space="preserve"> unique object with the function assign(). This object has the same name as the name in the vector “debate_names”, and it contains the value of the object “debate”.</w:t>
       </w:r>
     </w:p>
     <w:p>
@@ -8193,13 +10150,27 @@
         <w:rPr>
           <w:rStyle w:val="StringTok"/>
         </w:rPr>
-        <w:t>"debate_"</w:t>
-      </w:r>
-      <w:r>
-        <w:rPr>
-          <w:rStyle w:val="NormalTok"/>
-        </w:rPr>
-        <w:t xml:space="preserve">,name, </w:t>
+        <w:t>"</w:t>
+      </w:r>
+      <w:proofErr w:type="spellStart"/>
+      <w:r>
+        <w:rPr>
+          <w:rStyle w:val="StringTok"/>
+        </w:rPr>
+        <w:t>debate_"</w:t>
+      </w:r>
+      <w:r>
+        <w:rPr>
+          <w:rStyle w:val="NormalTok"/>
+        </w:rPr>
+        <w:t>,name</w:t>
+      </w:r>
+      <w:proofErr w:type="spellEnd"/>
+      <w:r>
+        <w:rPr>
+          <w:rStyle w:val="NormalTok"/>
+        </w:rPr>
+        <w:t xml:space="preserve">, </w:t>
       </w:r>
       <w:r>
         <w:rPr>
@@ -8977,16 +10948,44 @@
         <w:rPr>
           <w:rStyle w:val="VerbatimChar"/>
         </w:rPr>
-        <w:t xml:space="preserve">##    &lt;int&gt; &lt;chr&gt;                                                                  </w:t>
-      </w:r>
-      <w:r>
-        <w:br/>
-      </w:r>
-      <w:r>
-        <w:rPr>
-          <w:rStyle w:val="VerbatimChar"/>
-        </w:rPr>
-        <w:t xml:space="preserve">##  1     1 "\nOctober 11, 1992\n"                                                 </w:t>
+        <w:t>##    &lt;int&gt; &lt;</w:t>
+      </w:r>
+      <w:proofErr w:type="spellStart"/>
+      <w:r>
+        <w:rPr>
+          <w:rStyle w:val="VerbatimChar"/>
+        </w:rPr>
+        <w:t>chr</w:t>
+      </w:r>
+      <w:proofErr w:type="spellEnd"/>
+      <w:r>
+        <w:rPr>
+          <w:rStyle w:val="VerbatimChar"/>
+        </w:rPr>
+        <w:t xml:space="preserve">&gt;                                                                  </w:t>
+      </w:r>
+      <w:r>
+        <w:br/>
+      </w:r>
+      <w:r>
+        <w:rPr>
+          <w:rStyle w:val="VerbatimChar"/>
+        </w:rPr>
+        <w:t>##  1     1 "\</w:t>
+      </w:r>
+      <w:proofErr w:type="spellStart"/>
+      <w:r>
+        <w:rPr>
+          <w:rStyle w:val="VerbatimChar"/>
+        </w:rPr>
+        <w:t>nOctober</w:t>
+      </w:r>
+      <w:proofErr w:type="spellEnd"/>
+      <w:r>
+        <w:rPr>
+          <w:rStyle w:val="VerbatimChar"/>
+        </w:rPr>
+        <w:t xml:space="preserve"> 11, 1992\n"                                                 </w:t>
       </w:r>
       <w:r>
         <w:br/>
@@ -9004,7 +11003,21 @@
         <w:rPr>
           <w:rStyle w:val="VerbatimChar"/>
         </w:rPr>
-        <w:t>##  3     3 "This is a transcript of the first half of the first presidential deba~</w:t>
+        <w:t xml:space="preserve">##  3     3 "This is a transcript of the first half of the first presidential </w:t>
+      </w:r>
+      <w:proofErr w:type="spellStart"/>
+      <w:r>
+        <w:rPr>
+          <w:rStyle w:val="VerbatimChar"/>
+        </w:rPr>
+        <w:t>deba</w:t>
+      </w:r>
+      <w:proofErr w:type="spellEnd"/>
+      <w:r>
+        <w:rPr>
+          <w:rStyle w:val="VerbatimChar"/>
+        </w:rPr>
+        <w:t>~</w:t>
       </w:r>
       <w:r>
         <w:br/>
@@ -9058,16 +11071,44 @@
         <w:rPr>
           <w:rStyle w:val="VerbatimChar"/>
         </w:rPr>
-        <w:t xml:space="preserve">##  9     9 "LEHRER: President Bush, one minute response, sir."                    </w:t>
-      </w:r>
-      <w:r>
-        <w:br/>
-      </w:r>
-      <w:r>
-        <w:rPr>
-          <w:rStyle w:val="VerbatimChar"/>
-        </w:rPr>
-        <w:t>## 10    10 "PRESIDENT BUSH: Well, I think one thing that distinguishes is experie~</w:t>
+        <w:t xml:space="preserve">##  9     9 "LEHRER: President Bush, </w:t>
+      </w:r>
+      <w:proofErr w:type="gramStart"/>
+      <w:r>
+        <w:rPr>
+          <w:rStyle w:val="VerbatimChar"/>
+        </w:rPr>
+        <w:t>one minute</w:t>
+      </w:r>
+      <w:proofErr w:type="gramEnd"/>
+      <w:r>
+        <w:rPr>
+          <w:rStyle w:val="VerbatimChar"/>
+        </w:rPr>
+        <w:t xml:space="preserve"> response, sir."                    </w:t>
+      </w:r>
+      <w:r>
+        <w:br/>
+      </w:r>
+      <w:r>
+        <w:rPr>
+          <w:rStyle w:val="VerbatimChar"/>
+        </w:rPr>
+        <w:t xml:space="preserve">## 10    10 "PRESIDENT BUSH: Well, I think one thing that distinguishes is </w:t>
+      </w:r>
+      <w:proofErr w:type="spellStart"/>
+      <w:r>
+        <w:rPr>
+          <w:rStyle w:val="VerbatimChar"/>
+        </w:rPr>
+        <w:t>experie</w:t>
+      </w:r>
+      <w:proofErr w:type="spellEnd"/>
+      <w:r>
+        <w:rPr>
+          <w:rStyle w:val="VerbatimChar"/>
+        </w:rPr>
+        <w:t>~</w:t>
       </w:r>
       <w:r>
         <w:br/>
@@ -9088,7 +11129,21 @@
       </w:pPr>
       <w:r>
         <w:lastRenderedPageBreak/>
-        <w:t>It works! Now each debate is scraped, saved in an object and is in a dataframe. Let’s do a very simple text-analysis on one of the debates. First, I need to get a list of stop words, which is included in the tidytext package. Then I tokenize the debate by word so I can do an analysis. I do this with the function unnest_tokens. I then remove all stopwords from the debate with anti_join(). Then I count each word and sort it. Then I filter out all words that does not appear more than 30 times. Lastly, I pipe it directly in to a ggplot:</w:t>
+        <w:t xml:space="preserve">It works! Now each debate is scraped, saved in an object and is in a </w:t>
+      </w:r>
+      <w:proofErr w:type="spellStart"/>
+      <w:r>
+        <w:t>dataframe</w:t>
+      </w:r>
+      <w:proofErr w:type="spellEnd"/>
+      <w:r>
+        <w:t xml:space="preserve">. Let’s do a very simple text-analysis on one of the debates. First, I need to get a list of stop words, which is included in the tidytext package. Then I tokenize the debate by word so I can do an analysis. I do this with the function unnest_tokens. I then remove all </w:t>
+      </w:r>
+      <w:r>
+        <w:t>stop words</w:t>
+      </w:r>
+      <w:r>
+        <w:t xml:space="preserve"> from the debate with anti_join(). Then I count each word and sort it. Then I filter out all words that does not appear more than 30 times. Lastly, I pipe it directly in to a ggplot:</w:t>
       </w:r>
     </w:p>
     <w:p>
@@ -9123,8 +11178,16 @@
         <w:rPr>
           <w:rStyle w:val="CommentTok"/>
         </w:rPr>
-        <w:t>#Get all stopwords</w:t>
-      </w:r>
+        <w:t xml:space="preserve">#Get all </w:t>
+      </w:r>
+      <w:proofErr w:type="spellStart"/>
+      <w:r>
+        <w:rPr>
+          <w:rStyle w:val="CommentTok"/>
+        </w:rPr>
+        <w:t>stopwords</w:t>
+      </w:r>
+      <w:proofErr w:type="spellEnd"/>
       <w:r>
         <w:br/>
       </w:r>
@@ -9177,7 +11240,21 @@
         <w:rPr>
           <w:rStyle w:val="CommentTok"/>
         </w:rPr>
-        <w:t>#Chose the debate of october 11th. 1984.</w:t>
+        <w:t xml:space="preserve">#Chose the debate of </w:t>
+      </w:r>
+      <w:proofErr w:type="spellStart"/>
+      <w:r>
+        <w:rPr>
+          <w:rStyle w:val="CommentTok"/>
+        </w:rPr>
+        <w:t>october</w:t>
+      </w:r>
+      <w:proofErr w:type="spellEnd"/>
+      <w:r>
+        <w:rPr>
+          <w:rStyle w:val="CommentTok"/>
+        </w:rPr>
+        <w:t xml:space="preserve"> 11th. 1984.</w:t>
       </w:r>
       <w:r>
         <w:br/>
@@ -9443,12 +11520,14 @@
         </w:rPr>
         <w:t xml:space="preserve">  </w:t>
       </w:r>
+      <w:proofErr w:type="spellStart"/>
       <w:r>
         <w:rPr>
           <w:rStyle w:val="KeywordTok"/>
         </w:rPr>
         <w:t>geom_col</w:t>
       </w:r>
+      <w:proofErr w:type="spellEnd"/>
       <w:r>
         <w:rPr>
           <w:rStyle w:val="NormalTok"/>
@@ -9482,12 +11561,14 @@
         </w:rPr>
         <w:t xml:space="preserve">  </w:t>
       </w:r>
+      <w:proofErr w:type="spellStart"/>
       <w:r>
         <w:rPr>
           <w:rStyle w:val="KeywordTok"/>
         </w:rPr>
         <w:t>coord_flip</w:t>
       </w:r>
+      <w:proofErr w:type="spellEnd"/>
       <w:r>
         <w:rPr>
           <w:rStyle w:val="NormalTok"/>
@@ -9521,7 +11602,7 @@
           <w:noProof/>
         </w:rPr>
         <w:drawing>
-          <wp:inline distT="0" distB="0" distL="0" distR="0">
+          <wp:inline distT="0" distB="0" distL="0" distR="0" wp14:anchorId="71BF29D8" wp14:editId="4DB5434C">
             <wp:extent cx="4619625" cy="3697605"/>
             <wp:effectExtent l="0" t="0" r="0" b="0"/>
             <wp:docPr id="7" name="Picture 7"/>
@@ -9618,7 +11699,7 @@
           <w:noProof/>
         </w:rPr>
         <w:drawing>
-          <wp:anchor distT="0" distB="0" distL="114300" distR="114300" simplePos="0" relativeHeight="251647488" behindDoc="0" locked="0" layoutInCell="1" allowOverlap="1" wp14:anchorId="1C2FCE4F">
+          <wp:anchor distT="0" distB="0" distL="114300" distR="114300" simplePos="0" relativeHeight="251647488" behindDoc="0" locked="0" layoutInCell="1" allowOverlap="1" wp14:anchorId="3DE38FF4" wp14:editId="5E165935">
             <wp:simplePos x="0" y="0"/>
             <wp:positionH relativeFrom="column">
               <wp:posOffset>4445</wp:posOffset>
@@ -9684,7 +11765,7 @@
           <w:noProof/>
         </w:rPr>
         <w:drawing>
-          <wp:anchor distT="0" distB="0" distL="114300" distR="114300" simplePos="0" relativeHeight="251657728" behindDoc="0" locked="0" layoutInCell="1" allowOverlap="1" wp14:anchorId="4411FDCC">
+          <wp:anchor distT="0" distB="0" distL="114300" distR="114300" simplePos="0" relativeHeight="251657728" behindDoc="0" locked="0" layoutInCell="1" allowOverlap="1" wp14:anchorId="1A6930BB" wp14:editId="507F2DAE">
             <wp:simplePos x="0" y="0"/>
             <wp:positionH relativeFrom="column">
               <wp:posOffset>3175</wp:posOffset>
@@ -9918,21 +11999,14 @@
           <w:i/>
           <w:iCs/>
         </w:rPr>
-        <w:t xml:space="preserve"> 1.9</w:t>
+        <w:t xml:space="preserve"> 1.</w:t>
       </w:r>
       <w:r>
         <w:rPr>
           <w:i/>
           <w:iCs/>
         </w:rPr>
-        <w:t>0</w:t>
-      </w:r>
-      <w:r>
-        <w:rPr>
-          <w:i/>
-          <w:iCs/>
-        </w:rPr>
-        <w:t>7</w:t>
+        <w:t>899</w:t>
       </w:r>
       <w:r>
         <w:rPr>
@@ -9953,6 +12027,8 @@
           <w:iCs/>
         </w:rPr>
       </w:pPr>
+      <w:bookmarkStart w:id="16" w:name="_GoBack"/>
+      <w:bookmarkEnd w:id="16"/>
     </w:p>
     <w:p>
       <w:pPr>
@@ -10116,15 +12192,15 @@
       <w:pPr>
         <w:pStyle w:val="Heading2"/>
       </w:pPr>
-      <w:bookmarkStart w:id="16" w:name="_Toc58365460"/>
-      <w:bookmarkStart w:id="17" w:name="_Toc58365772"/>
+      <w:bookmarkStart w:id="17" w:name="_Toc58365460"/>
+      <w:bookmarkStart w:id="18" w:name="_Toc58365772"/>
       <w:r>
         <w:lastRenderedPageBreak/>
         <w:t>Introduction</w:t>
       </w:r>
       <w:bookmarkEnd w:id="0"/>
-      <w:bookmarkEnd w:id="16"/>
       <w:bookmarkEnd w:id="17"/>
+      <w:bookmarkEnd w:id="18"/>
     </w:p>
     <w:p>
       <w:pPr>
@@ -10212,9 +12288,9 @@
       <w:pPr>
         <w:pStyle w:val="Heading2"/>
       </w:pPr>
-      <w:bookmarkStart w:id="18" w:name="web-scraping"/>
-      <w:bookmarkStart w:id="19" w:name="_Toc58365461"/>
-      <w:bookmarkStart w:id="20" w:name="_Toc58365773"/>
+      <w:bookmarkStart w:id="19" w:name="web-scraping"/>
+      <w:bookmarkStart w:id="20" w:name="_Toc58365461"/>
+      <w:bookmarkStart w:id="21" w:name="_Toc58365773"/>
       <w:r>
         <w:t xml:space="preserve">Web </w:t>
       </w:r>
@@ -10224,9 +12300,9 @@
       <w:r>
         <w:t>craping</w:t>
       </w:r>
-      <w:bookmarkEnd w:id="18"/>
       <w:bookmarkEnd w:id="19"/>
       <w:bookmarkEnd w:id="20"/>
+      <w:bookmarkEnd w:id="21"/>
     </w:p>
     <w:p>
       <w:pPr>
@@ -10236,7 +12312,19 @@
         <w:jc w:val="both"/>
       </w:pPr>
       <w:r>
-        <w:t xml:space="preserve">I need to web-scrape each transcript since 1960. This is done in the code chunk below. For an explanation of this code see pp. X-X, FIXME, or </w:t>
+        <w:t>I need to web-scrape each transcript since 1960. This is done in the code chunk below. For an explanation of this code see pp. </w:t>
+      </w:r>
+      <w:r>
+        <w:t>17</w:t>
+      </w:r>
+      <w:r>
+        <w:t>-</w:t>
+      </w:r>
+      <w:r>
+        <w:t xml:space="preserve">24 </w:t>
+      </w:r>
+      <w:r>
+        <w:t xml:space="preserve">or </w:t>
       </w:r>
       <w:hyperlink r:id="rId37">
         <w:r>
@@ -11371,16 +13459,16 @@
       <w:pPr>
         <w:pStyle w:val="Heading2"/>
       </w:pPr>
-      <w:bookmarkStart w:id="21" w:name="data-cleaning-and-data-wrangling"/>
-      <w:bookmarkStart w:id="22" w:name="_Toc58365462"/>
-      <w:bookmarkStart w:id="23" w:name="_Toc58365774"/>
+      <w:bookmarkStart w:id="22" w:name="data-cleaning-and-data-wrangling"/>
+      <w:bookmarkStart w:id="23" w:name="_Toc58365462"/>
+      <w:bookmarkStart w:id="24" w:name="_Toc58365774"/>
       <w:r>
         <w:lastRenderedPageBreak/>
         <w:t>Data Cleaning</w:t>
       </w:r>
-      <w:bookmarkEnd w:id="21"/>
       <w:bookmarkEnd w:id="22"/>
       <w:bookmarkEnd w:id="23"/>
+      <w:bookmarkEnd w:id="24"/>
     </w:p>
     <w:p>
       <w:pPr>
@@ -11755,14 +13843,14 @@
       </w:r>
     </w:p>
     <w:p>
-      <w:bookmarkStart w:id="24" w:name="cleaning-dates"/>
+      <w:bookmarkStart w:id="25" w:name="cleaning-dates"/>
     </w:p>
     <w:p>
       <w:pPr>
         <w:pStyle w:val="Heading3"/>
       </w:pPr>
-      <w:bookmarkStart w:id="25" w:name="_Toc58365463"/>
-      <w:bookmarkStart w:id="26" w:name="_Toc58365775"/>
+      <w:bookmarkStart w:id="26" w:name="_Toc58365463"/>
+      <w:bookmarkStart w:id="27" w:name="_Toc58365775"/>
       <w:r>
         <w:t xml:space="preserve">Cleaning </w:t>
       </w:r>
@@ -11772,9 +13860,9 @@
       <w:r>
         <w:t>ates</w:t>
       </w:r>
-      <w:bookmarkEnd w:id="24"/>
       <w:bookmarkEnd w:id="25"/>
       <w:bookmarkEnd w:id="26"/>
+      <w:bookmarkEnd w:id="27"/>
     </w:p>
     <w:p>
       <w:pPr>
@@ -12887,9 +14975,9 @@
       <w:pPr>
         <w:pStyle w:val="Heading3"/>
       </w:pPr>
-      <w:bookmarkStart w:id="27" w:name="who-is-speakning"/>
-      <w:bookmarkStart w:id="28" w:name="_Toc58365464"/>
-      <w:bookmarkStart w:id="29" w:name="_Toc58365776"/>
+      <w:bookmarkStart w:id="28" w:name="who-is-speakning"/>
+      <w:bookmarkStart w:id="29" w:name="_Toc58365464"/>
+      <w:bookmarkStart w:id="30" w:name="_Toc58365776"/>
       <w:r>
         <w:t xml:space="preserve">Who is </w:t>
       </w:r>
@@ -12899,9 +14987,9 @@
       <w:r>
         <w:t>peaking?</w:t>
       </w:r>
-      <w:bookmarkEnd w:id="27"/>
       <w:bookmarkEnd w:id="28"/>
       <w:bookmarkEnd w:id="29"/>
+      <w:bookmarkEnd w:id="30"/>
     </w:p>
     <w:p>
       <w:pPr>
@@ -12956,10 +15044,13 @@
         <w:t>MR</w:t>
       </w:r>
       <w:r>
+        <w:t>.</w:t>
+      </w:r>
+      <w:r>
         <w:t>”</w:t>
       </w:r>
       <w:r>
-        <w:t xml:space="preserve">. or </w:t>
+        <w:t xml:space="preserve"> or </w:t>
       </w:r>
       <w:r>
         <w:t>“</w:t>
@@ -13571,7 +15662,21 @@
         <w:rPr>
           <w:rStyle w:val="CommentTok"/>
         </w:rPr>
-        <w:t xml:space="preserve"># Make all last_names uppercase </w:t>
+        <w:t xml:space="preserve"># Make all </w:t>
+      </w:r>
+      <w:proofErr w:type="spellStart"/>
+      <w:r>
+        <w:rPr>
+          <w:rStyle w:val="CommentTok"/>
+        </w:rPr>
+        <w:t>last_names</w:t>
+      </w:r>
+      <w:proofErr w:type="spellEnd"/>
+      <w:r>
+        <w:rPr>
+          <w:rStyle w:val="CommentTok"/>
+        </w:rPr>
+        <w:t xml:space="preserve"> uppercase </w:t>
       </w:r>
     </w:p>
     <w:p>
@@ -13912,13 +16017,27 @@
         <w:rPr>
           <w:rStyle w:val="CharTok"/>
         </w:rPr>
-        <w:t>\\</w:t>
-      </w:r>
-      <w:r>
-        <w:rPr>
-          <w:rStyle w:val="StringTok"/>
-        </w:rPr>
-        <w:t>..+:"</w:t>
+        <w:t>\</w:t>
+      </w:r>
+      <w:proofErr w:type="gramStart"/>
+      <w:r>
+        <w:rPr>
+          <w:rStyle w:val="CharTok"/>
+        </w:rPr>
+        <w:t>\</w:t>
+      </w:r>
+      <w:r>
+        <w:rPr>
+          <w:rStyle w:val="StringTok"/>
+        </w:rPr>
+        <w:t>..</w:t>
+      </w:r>
+      <w:proofErr w:type="gramEnd"/>
+      <w:r>
+        <w:rPr>
+          <w:rStyle w:val="StringTok"/>
+        </w:rPr>
+        <w:t>+:"</w:t>
       </w:r>
       <w:r>
         <w:rPr>
@@ -13953,7 +16072,15 @@
         <w:t>last_name</w:t>
       </w:r>
       <w:r>
-        <w:t xml:space="preserve"> are placed in front of the text. This is purely an aest</w:t>
+        <w:t xml:space="preserve"> </w:t>
+      </w:r>
+      <w:proofErr w:type="gramStart"/>
+      <w:r>
+        <w:t>are</w:t>
+      </w:r>
+      <w:proofErr w:type="gramEnd"/>
+      <w:r>
+        <w:t xml:space="preserve"> placed in front of the text. This is purely an aest</w:t>
       </w:r>
       <w:r>
         <w:t>het</w:t>
@@ -14144,16 +16271,16 @@
       <w:pPr>
         <w:pStyle w:val="Heading2"/>
       </w:pPr>
-      <w:bookmarkStart w:id="30" w:name="_Toc58365465"/>
-      <w:bookmarkStart w:id="31" w:name="_Toc58365777"/>
-      <w:bookmarkStart w:id="32" w:name="_Hlk58344058"/>
+      <w:bookmarkStart w:id="31" w:name="_Toc58365465"/>
+      <w:bookmarkStart w:id="32" w:name="_Toc58365777"/>
+      <w:bookmarkStart w:id="33" w:name="_Hlk58344058"/>
       <w:r>
         <w:t>Text-mining: Preparation</w:t>
       </w:r>
-      <w:bookmarkEnd w:id="30"/>
       <w:bookmarkEnd w:id="31"/>
-    </w:p>
-    <w:bookmarkEnd w:id="32"/>
+      <w:bookmarkEnd w:id="32"/>
+    </w:p>
+    <w:bookmarkEnd w:id="33"/>
     <w:p>
       <w:pPr>
         <w:pStyle w:val="FirstParagraph"/>
@@ -14609,7 +16736,13 @@
         <w:t>my_stop_words</w:t>
       </w:r>
       <w:r>
-        <w:t>, which contains stopwords that are not included in the stop</w:t>
+        <w:t>, which contains stop</w:t>
+      </w:r>
+      <w:r>
+        <w:t xml:space="preserve"> </w:t>
+      </w:r>
+      <w:r>
+        <w:t>words that are not included in the stop</w:t>
       </w:r>
       <w:r>
         <w:t xml:space="preserve"> </w:t>
@@ -14738,7 +16871,21 @@
         <w:rPr>
           <w:rStyle w:val="StringTok"/>
         </w:rPr>
-        <w:t>"uhh"</w:t>
+        <w:t>"</w:t>
+      </w:r>
+      <w:proofErr w:type="spellStart"/>
+      <w:r>
+        <w:rPr>
+          <w:rStyle w:val="StringTok"/>
+        </w:rPr>
+        <w:t>uhh</w:t>
+      </w:r>
+      <w:proofErr w:type="spellEnd"/>
+      <w:r>
+        <w:rPr>
+          <w:rStyle w:val="StringTok"/>
+        </w:rPr>
+        <w:t>"</w:t>
       </w:r>
       <w:r>
         <w:rPr>
@@ -14919,7 +17066,7 @@
         <w:contextualSpacing/>
         <w:jc w:val="both"/>
       </w:pPr>
-      <w:bookmarkStart w:id="33" w:name="stop-word-filtering"/>
+      <w:bookmarkStart w:id="34" w:name="stop-word-filtering"/>
       <w:r>
         <w:t>Now I</w:t>
       </w:r>
@@ -14934,8 +17081,8 @@
       <w:pPr>
         <w:pStyle w:val="Heading2"/>
       </w:pPr>
-      <w:bookmarkStart w:id="34" w:name="_Toc58365466"/>
-      <w:bookmarkStart w:id="35" w:name="_Toc58365778"/>
+      <w:bookmarkStart w:id="35" w:name="_Toc58365466"/>
+      <w:bookmarkStart w:id="36" w:name="_Toc58365778"/>
       <w:r>
         <w:t xml:space="preserve">Text-mining: </w:t>
       </w:r>
@@ -14954,9 +17101,9 @@
       <w:r>
         <w:t>iltering</w:t>
       </w:r>
-      <w:bookmarkEnd w:id="33"/>
       <w:bookmarkEnd w:id="34"/>
       <w:bookmarkEnd w:id="35"/>
+      <w:bookmarkEnd w:id="36"/>
     </w:p>
     <w:p>
       <w:pPr>
@@ -15178,7 +17325,7 @@
         </w:rPr>
         <w:t xml:space="preserve">Read </w:t>
       </w:r>
-      <w:bookmarkStart w:id="36" w:name="_Hlk58335588"/>
+      <w:bookmarkStart w:id="37" w:name="_Hlk58335588"/>
       <w:r>
         <w:rPr>
           <w:rStyle w:val="CommentTok"/>
@@ -15227,7 +17374,7 @@
         </w:rPr>
         <w:t xml:space="preserve"> apostrophe </w:t>
       </w:r>
-      <w:bookmarkEnd w:id="36"/>
+      <w:bookmarkEnd w:id="37"/>
       <w:r>
         <w:br/>
       </w:r>
@@ -15265,13 +17412,13 @@
       <w:pPr>
         <w:pStyle w:val="Heading3"/>
       </w:pPr>
-      <w:bookmarkStart w:id="37" w:name="_Toc58365467"/>
-      <w:bookmarkStart w:id="38" w:name="_Toc58365779"/>
+      <w:bookmarkStart w:id="38" w:name="_Toc58365467"/>
+      <w:bookmarkStart w:id="39" w:name="_Toc58365779"/>
       <w:r>
         <w:t>Plotting Stop Word Filtering</w:t>
       </w:r>
-      <w:bookmarkEnd w:id="37"/>
       <w:bookmarkEnd w:id="38"/>
+      <w:bookmarkEnd w:id="39"/>
     </w:p>
     <w:p>
       <w:pPr>
@@ -15799,7 +17946,7 @@
         </w:rPr>
         <w:lastRenderedPageBreak/>
         <w:drawing>
-          <wp:inline distT="0" distB="0" distL="0" distR="0" wp14:anchorId="731FCD26" wp14:editId="260E2CBB">
+          <wp:inline distT="0" distB="0" distL="0" distR="0" wp14:anchorId="3A084B72" wp14:editId="6B432915">
             <wp:extent cx="4620126" cy="3696101"/>
             <wp:effectExtent l="0" t="0" r="0" b="0"/>
             <wp:docPr id="1" name="Picture" descr="Fig. 1: Stop Word Filtering"/>
@@ -15971,18 +18118,18 @@
       <w:pPr>
         <w:pStyle w:val="Heading2"/>
       </w:pPr>
-      <w:bookmarkStart w:id="39" w:name="X4416d97feb349b83b154488750b3fa526b49266"/>
-      <w:bookmarkStart w:id="40" w:name="_Toc58365468"/>
-      <w:bookmarkStart w:id="41" w:name="_Toc58365780"/>
+      <w:bookmarkStart w:id="40" w:name="X4416d97feb349b83b154488750b3fa526b49266"/>
+      <w:bookmarkStart w:id="41" w:name="_Toc58365468"/>
+      <w:bookmarkStart w:id="42" w:name="_Toc58365780"/>
       <w:r>
         <w:t xml:space="preserve">Text-mining: </w:t>
       </w:r>
       <w:r>
         <w:t>Term Frequency-Inverse Document Frequency</w:t>
       </w:r>
-      <w:bookmarkEnd w:id="39"/>
       <w:bookmarkEnd w:id="40"/>
       <w:bookmarkEnd w:id="41"/>
+      <w:bookmarkEnd w:id="42"/>
     </w:p>
     <w:p>
       <w:pPr>
@@ -16782,7 +18929,7 @@
         </w:rPr>
         <w:lastRenderedPageBreak/>
         <w:drawing>
-          <wp:inline distT="0" distB="0" distL="0" distR="0" wp14:anchorId="22A48F0E" wp14:editId="1E10D6A4">
+          <wp:inline distT="0" distB="0" distL="0" distR="0" wp14:anchorId="0A8BEE36" wp14:editId="353E5087">
             <wp:extent cx="4620126" cy="3696101"/>
             <wp:effectExtent l="0" t="0" r="0" b="0"/>
             <wp:docPr id="2" name="Picture" descr="Fig. 2: TF-IDF each year - Both Parties"/>
@@ -16883,9 +19030,9 @@
       <w:pPr>
         <w:pStyle w:val="Heading2"/>
       </w:pPr>
-      <w:bookmarkStart w:id="42" w:name="sentiment-analysis"/>
-      <w:bookmarkStart w:id="43" w:name="_Toc58365469"/>
-      <w:bookmarkStart w:id="44" w:name="_Toc58365781"/>
+      <w:bookmarkStart w:id="43" w:name="sentiment-analysis"/>
+      <w:bookmarkStart w:id="44" w:name="_Toc58365469"/>
+      <w:bookmarkStart w:id="45" w:name="_Toc58365781"/>
       <w:r>
         <w:t xml:space="preserve">Text-mining: </w:t>
       </w:r>
@@ -16898,9 +19045,9 @@
       <w:r>
         <w:t>nalysis</w:t>
       </w:r>
-      <w:bookmarkEnd w:id="42"/>
       <w:bookmarkEnd w:id="43"/>
       <w:bookmarkEnd w:id="44"/>
+      <w:bookmarkEnd w:id="45"/>
     </w:p>
     <w:p>
       <w:pPr>
@@ -17282,8 +19429,8 @@
       <w:pPr>
         <w:pStyle w:val="Heading3"/>
       </w:pPr>
-      <w:bookmarkStart w:id="45" w:name="_Toc58365470"/>
-      <w:bookmarkStart w:id="46" w:name="_Toc58365782"/>
+      <w:bookmarkStart w:id="46" w:name="_Toc58365470"/>
+      <w:bookmarkStart w:id="47" w:name="_Toc58365782"/>
       <w:r>
         <w:t xml:space="preserve">Plotting </w:t>
       </w:r>
@@ -17296,8 +19443,8 @@
       <w:r>
         <w:t>s</w:t>
       </w:r>
-      <w:bookmarkEnd w:id="45"/>
       <w:bookmarkEnd w:id="46"/>
+      <w:bookmarkEnd w:id="47"/>
     </w:p>
     <w:p>
       <w:pPr>
@@ -18332,7 +20479,7 @@
         </w:rPr>
         <w:lastRenderedPageBreak/>
         <w:drawing>
-          <wp:inline distT="0" distB="0" distL="0" distR="0" wp14:anchorId="69AB606A" wp14:editId="6E9EA2CA">
+          <wp:inline distT="0" distB="0" distL="0" distR="0" wp14:anchorId="32A42CC0" wp14:editId="5F559631">
             <wp:extent cx="4620126" cy="3696101"/>
             <wp:effectExtent l="0" t="0" r="0" b="0"/>
             <wp:docPr id="3" name="Picture" descr="Fig. 3: Republicans’ sentiment for each year - BING"/>
@@ -18875,7 +21022,7 @@
         </w:rPr>
         <w:lastRenderedPageBreak/>
         <w:drawing>
-          <wp:inline distT="0" distB="0" distL="0" distR="0" wp14:anchorId="24159EE9" wp14:editId="6C7E1D12">
+          <wp:inline distT="0" distB="0" distL="0" distR="0" wp14:anchorId="716FCAD6" wp14:editId="68C5694D">
             <wp:extent cx="4620126" cy="3696101"/>
             <wp:effectExtent l="0" t="0" r="0" b="0"/>
             <wp:docPr id="4" name="Picture" descr="Fig. 4: Democrats’ sentiment for each year - BING"/>
@@ -19012,15 +21159,15 @@
       <w:pPr>
         <w:pStyle w:val="Heading2"/>
       </w:pPr>
-      <w:bookmarkStart w:id="47" w:name="conclusion"/>
-      <w:bookmarkStart w:id="48" w:name="_Toc58365471"/>
-      <w:bookmarkStart w:id="49" w:name="_Toc58365783"/>
+      <w:bookmarkStart w:id="48" w:name="conclusion"/>
+      <w:bookmarkStart w:id="49" w:name="_Toc58365471"/>
+      <w:bookmarkStart w:id="50" w:name="_Toc58365783"/>
       <w:r>
         <w:t>Conclusion</w:t>
       </w:r>
-      <w:bookmarkEnd w:id="47"/>
       <w:bookmarkEnd w:id="48"/>
       <w:bookmarkEnd w:id="49"/>
+      <w:bookmarkEnd w:id="50"/>
     </w:p>
     <w:p>
       <w:pPr>
@@ -19191,13 +21338,13 @@
       <w:pPr>
         <w:pStyle w:val="Heading2"/>
       </w:pPr>
-      <w:bookmarkStart w:id="50" w:name="_Toc58365472"/>
-      <w:bookmarkStart w:id="51" w:name="_Toc58365784"/>
+      <w:bookmarkStart w:id="51" w:name="_Toc58365472"/>
+      <w:bookmarkStart w:id="52" w:name="_Toc58365784"/>
       <w:r>
         <w:t>Literature</w:t>
       </w:r>
-      <w:bookmarkEnd w:id="50"/>
       <w:bookmarkEnd w:id="51"/>
+      <w:bookmarkEnd w:id="52"/>
     </w:p>
     <w:p>
       <w:r>
@@ -19309,17 +21456,15 @@
       <w:pPr>
         <w:pStyle w:val="Heading2"/>
       </w:pPr>
-      <w:bookmarkStart w:id="52" w:name="_Toc58365473"/>
-      <w:bookmarkStart w:id="53" w:name="_Toc58365785"/>
+      <w:bookmarkStart w:id="53" w:name="_Toc58365473"/>
+      <w:bookmarkStart w:id="54" w:name="_Toc58365785"/>
       <w:r>
         <w:t>Packages</w:t>
       </w:r>
-      <w:bookmarkEnd w:id="52"/>
       <w:bookmarkEnd w:id="53"/>
-    </w:p>
-    <w:p>
-      <w:bookmarkStart w:id="54" w:name="_GoBack"/>
       <w:bookmarkEnd w:id="54"/>
+    </w:p>
+    <w:p>
       <w:r>
         <w:t xml:space="preserve">- Grolemund, G. &amp; Wickham, H. (2011). ”Dates and Times Made Easy with lubridate”. </w:t>
       </w:r>
@@ -19338,12 +21483,21 @@
       <w:r>
         <w:t xml:space="preserve">- Silge, J. &amp; Robinson, D. (2017). “Text Mining with R: A Tidy Approach”. </w:t>
       </w:r>
+      <w:proofErr w:type="spellStart"/>
       <w:r>
         <w:rPr>
           <w:i/>
           <w:iCs/>
         </w:rPr>
-        <w:t>O’reilly Media, Inc.</w:t>
+        <w:t>O’reilly</w:t>
+      </w:r>
+      <w:proofErr w:type="spellEnd"/>
+      <w:r>
+        <w:rPr>
+          <w:i/>
+          <w:iCs/>
+        </w:rPr>
+        <w:t xml:space="preserve"> Media, Inc.</w:t>
       </w:r>
       <w:r>
         <w:t xml:space="preserve"> URL: </w:t>
@@ -21657,7 +23811,7 @@
 </file>
 
 <file path=customXml/itemProps1.xml><?xml version="1.0" encoding="utf-8"?>
-<ds:datastoreItem xmlns:ds="http://schemas.openxmlformats.org/officeDocument/2006/customXml" ds:itemID="{D419B36F-F212-434E-8FBF-D44E8218C1ED}">
+<ds:datastoreItem xmlns:ds="http://schemas.openxmlformats.org/officeDocument/2006/customXml" ds:itemID="{3A3CA81B-71D1-4F78-A925-935E7BADF2D5}">
   <ds:schemaRefs>
     <ds:schemaRef ds:uri="http://schemas.openxmlformats.org/officeDocument/2006/bibliography"/>
   </ds:schemaRefs>

</xml_diff>